<commit_message>
added ded final presubmission files
</commit_message>
<xml_diff>
--- a/reports/01_temperature_prisons_paper/words/03_Nature_Sustainability/10_entire/04_fourth_submission/humid heat prisons 2024 01 21.docx
+++ b/reports/01_temperature_prisons_paper/words/03_Nature_Sustainability/10_entire/04_fourth_submission/humid heat prisons 2024 01 21.docx
@@ -96,7 +96,21 @@
         <w:rPr>
           <w:color w:val="000000"/>
         </w:rPr>
-        <w:t>, Raenita Spriggs</w:t>
+        <w:t xml:space="preserve">, </w:t>
+      </w:r>
+      <w:proofErr w:type="spellStart"/>
+      <w:r>
+        <w:rPr>
+          <w:color w:val="000000"/>
+        </w:rPr>
+        <w:t>Raenita</w:t>
+      </w:r>
+      <w:proofErr w:type="spellEnd"/>
+      <w:r>
+        <w:rPr>
+          <w:color w:val="000000"/>
+        </w:rPr>
+        <w:t xml:space="preserve"> Spriggs</w:t>
       </w:r>
       <w:r>
         <w:rPr>
@@ -112,7 +126,15 @@
         <w:t>,</w:t>
       </w:r>
       <w:r>
-        <w:t xml:space="preserve"> Yoonjung Ahn</w:t>
+        <w:t xml:space="preserve"> </w:t>
+      </w:r>
+      <w:proofErr w:type="spellStart"/>
+      <w:r>
+        <w:t>Yoonjung</w:t>
+      </w:r>
+      <w:proofErr w:type="spellEnd"/>
+      <w:r>
+        <w:t xml:space="preserve"> Ahn</w:t>
       </w:r>
       <w:r>
         <w:rPr>
@@ -368,23 +390,28 @@
       </w:r>
       <w:ins w:id="6" w:author="Parks, Robbie M" w:date="2024-01-21T16:11:00Z">
         <w:r>
-          <w:t>22</w:t>
+          <w:t>2</w:t>
         </w:r>
       </w:ins>
-      <w:del w:id="7" w:author="Parks, Robbie M" w:date="2024-01-21T16:11:00Z">
+      <w:ins w:id="7" w:author="Parks, Robbie M" w:date="2024-01-21T19:28:00Z">
+        <w:r>
+          <w:t>1</w:t>
+        </w:r>
+      </w:ins>
+      <w:del w:id="8" w:author="Parks, Robbie M" w:date="2024-01-21T16:11:00Z">
         <w:r>
           <w:delText>19</w:delText>
         </w:r>
       </w:del>
-      <w:ins w:id="8" w:author="Parks, Robbie M" w:date="2024-01-21T16:11:00Z">
+      <w:ins w:id="9" w:author="Parks, Robbie M" w:date="2024-01-21T19:28:00Z">
         <w:r>
           <w:rPr>
             <w:vertAlign w:val="superscript"/>
           </w:rPr>
-          <w:t>nd</w:t>
+          <w:t>st</w:t>
         </w:r>
       </w:ins>
-      <w:del w:id="9" w:author="Parks, Robbie M" w:date="2024-01-21T16:11:00Z">
+      <w:del w:id="10" w:author="Parks, Robbie M" w:date="2024-01-21T16:11:00Z">
         <w:r>
           <w:rPr>
             <w:vertAlign w:val="superscript"/>
@@ -401,7 +428,7 @@
         </w:rPr>
         <w:t xml:space="preserve"> 202</w:t>
       </w:r>
-      <w:ins w:id="10" w:author="Parks, Robbie M" w:date="2024-01-21T16:11:00Z">
+      <w:ins w:id="11" w:author="Parks, Robbie M" w:date="2024-01-21T16:11:00Z">
         <w:r>
           <w:rPr>
             <w:color w:val="000000"/>
@@ -409,7 +436,7 @@
           <w:t>4</w:t>
         </w:r>
       </w:ins>
-      <w:del w:id="11" w:author="Parks, Robbie M" w:date="2024-01-21T16:11:00Z">
+      <w:del w:id="12" w:author="Parks, Robbie M" w:date="2024-01-21T16:11:00Z">
         <w:r>
           <w:rPr>
             <w:color w:val="000000"/>
@@ -426,11 +453,11 @@
         <w:spacing w:line="480" w:lineRule="auto"/>
         <w:jc w:val="both"/>
         <w:rPr>
-          <w:del w:id="12" w:author="Parks, Robbie M" w:date="2024-01-19T13:46:00Z"/>
+          <w:del w:id="13" w:author="Parks, Robbie M" w:date="2024-01-19T13:46:00Z"/>
           <w:b/>
         </w:rPr>
       </w:pPr>
-      <w:ins w:id="13" w:author="Parks, Robbie M" w:date="2024-01-19T13:46:00Z">
+      <w:ins w:id="14" w:author="Parks, Robbie M" w:date="2024-01-19T13:46:00Z">
         <w:r>
           <w:rPr>
             <w:b/>
@@ -447,7 +474,7 @@
           <w:br/>
         </w:r>
       </w:ins>
-      <w:del w:id="14" w:author="Parks, Robbie M" w:date="2024-01-19T13:46:00Z">
+      <w:del w:id="15" w:author="Parks, Robbie M" w:date="2024-01-19T13:46:00Z">
         <w:r>
           <w:rPr>
             <w:b/>
@@ -1067,7 +1094,7 @@
         </w:rPr>
         <w:t xml:space="preserve"> (Methods</w:t>
       </w:r>
-      <w:del w:id="15" w:author="Parks, Robbie M" w:date="2024-01-21T16:19:00Z">
+      <w:del w:id="16" w:author="Parks, Robbie M" w:date="2024-01-21T16:19:00Z">
         <w:r>
           <w:rPr>
             <w:color w:val="000000"/>
@@ -1494,7 +1521,7 @@
         </w:rPr>
         <w:t xml:space="preserve"> carceral facility types in </w:t>
       </w:r>
-      <w:del w:id="16" w:author="Parks, Robbie M" w:date="2024-01-21T16:19:00Z">
+      <w:del w:id="17" w:author="Parks, Robbie M" w:date="2024-01-21T16:19:00Z">
         <w:r>
           <w:rPr>
             <w:color w:val="000000"/>
@@ -1508,7 +1535,7 @@
         </w:rPr>
         <w:t xml:space="preserve">Supplementary Figures </w:t>
       </w:r>
-      <w:ins w:id="17" w:author="Parks, Robbie M" w:date="2024-01-21T16:07:00Z">
+      <w:ins w:id="18" w:author="Parks, Robbie M" w:date="2024-01-21T16:07:00Z">
         <w:r>
           <w:rPr>
             <w:color w:val="000000"/>
@@ -1516,7 +1543,7 @@
           <w:t>1</w:t>
         </w:r>
       </w:ins>
-      <w:del w:id="18" w:author="Parks, Robbie M" w:date="2024-01-21T16:07:00Z">
+      <w:del w:id="19" w:author="Parks, Robbie M" w:date="2024-01-21T16:07:00Z">
         <w:r>
           <w:rPr>
             <w:color w:val="000000"/>
@@ -1530,7 +1557,7 @@
         </w:rPr>
         <w:t xml:space="preserve"> – </w:t>
       </w:r>
-      <w:ins w:id="19" w:author="Parks, Robbie M" w:date="2024-01-21T16:07:00Z">
+      <w:ins w:id="20" w:author="Parks, Robbie M" w:date="2024-01-21T16:07:00Z">
         <w:r>
           <w:rPr>
             <w:color w:val="000000"/>
@@ -1538,7 +1565,7 @@
           <w:t>2</w:t>
         </w:r>
       </w:ins>
-      <w:del w:id="20" w:author="Parks, Robbie M" w:date="2024-01-21T16:07:00Z">
+      <w:del w:id="21" w:author="Parks, Robbie M" w:date="2024-01-21T16:07:00Z">
         <w:r>
           <w:rPr>
             <w:color w:val="000000"/>
@@ -1546,7 +1573,7 @@
           <w:delText>4</w:delText>
         </w:r>
       </w:del>
-      <w:del w:id="21" w:author="Parks, Robbie M" w:date="2024-01-21T16:19:00Z">
+      <w:del w:id="22" w:author="Parks, Robbie M" w:date="2024-01-21T16:19:00Z">
         <w:r>
           <w:rPr>
             <w:color w:val="000000"/>
@@ -1851,7 +1878,7 @@
         </w:rPr>
         <w:t xml:space="preserve">We also present results from Figures 1 and 2 with alternative thresholds of 26°C and 30°C (Supplementary Figures </w:t>
       </w:r>
-      <w:ins w:id="22" w:author="Parks, Robbie M" w:date="2024-01-21T16:08:00Z">
+      <w:ins w:id="23" w:author="Parks, Robbie M" w:date="2024-01-21T16:08:00Z">
         <w:r>
           <w:rPr>
             <w:color w:val="000000"/>
@@ -1859,7 +1886,7 @@
           <w:t>3</w:t>
         </w:r>
       </w:ins>
-      <w:del w:id="23" w:author="Parks, Robbie M" w:date="2024-01-21T16:08:00Z">
+      <w:del w:id="24" w:author="Parks, Robbie M" w:date="2024-01-21T16:08:00Z">
         <w:r>
           <w:rPr>
             <w:color w:val="000000"/>
@@ -1885,7 +1912,7 @@
         </w:rPr>
         <w:t xml:space="preserve"> </w:t>
       </w:r>
-      <w:ins w:id="24" w:author="Parks, Robbie M" w:date="2024-01-21T16:08:00Z">
+      <w:ins w:id="25" w:author="Parks, Robbie M" w:date="2024-01-21T16:08:00Z">
         <w:r>
           <w:rPr>
             <w:color w:val="000000"/>
@@ -1893,7 +1920,7 @@
           <w:t>6</w:t>
         </w:r>
       </w:ins>
-      <w:del w:id="25" w:author="Parks, Robbie M" w:date="2024-01-21T16:08:00Z">
+      <w:del w:id="26" w:author="Parks, Robbie M" w:date="2024-01-21T16:08:00Z">
         <w:r>
           <w:rPr>
             <w:color w:val="000000"/>
@@ -2892,11 +2919,11 @@
         <w:spacing w:line="480" w:lineRule="auto"/>
         <w:jc w:val="both"/>
         <w:rPr>
-          <w:del w:id="26" w:author="Parks, Robbie M" w:date="2024-01-21T16:16:00Z"/>
+          <w:del w:id="27" w:author="Parks, Robbie M" w:date="2024-01-21T16:16:00Z"/>
           <w:b/>
         </w:rPr>
       </w:pPr>
-      <w:del w:id="27" w:author="Parks, Robbie M" w:date="2024-01-21T16:16:00Z">
+      <w:del w:id="28" w:author="Parks, Robbie M" w:date="2024-01-21T16:16:00Z">
         <w:r>
           <w:rPr>
             <w:b/>
@@ -2910,10 +2937,10 @@
       <w:pPr>
         <w:jc w:val="both"/>
         <w:rPr>
-          <w:del w:id="28" w:author="Parks, Robbie M" w:date="2024-01-21T16:16:00Z"/>
-        </w:rPr>
-      </w:pPr>
-      <w:del w:id="29" w:author="Parks, Robbie M" w:date="2024-01-21T16:16:00Z">
+          <w:del w:id="29" w:author="Parks, Robbie M" w:date="2024-01-21T16:16:00Z"/>
+        </w:rPr>
+      </w:pPr>
+      <w:del w:id="30" w:author="Parks, Robbie M" w:date="2024-01-21T16:16:00Z">
         <w:r>
           <w:delText xml:space="preserve">1. </w:delText>
         </w:r>
@@ -2954,7 +2981,7 @@
       <w:pPr>
         <w:jc w:val="both"/>
         <w:rPr>
-          <w:del w:id="30" w:author="Parks, Robbie M" w:date="2024-01-21T16:16:00Z"/>
+          <w:del w:id="31" w:author="Parks, Robbie M" w:date="2024-01-21T16:16:00Z"/>
         </w:rPr>
       </w:pPr>
     </w:p>
@@ -2963,10 +2990,10 @@
         <w:ind w:left="720" w:hanging="720"/>
         <w:jc w:val="both"/>
         <w:rPr>
-          <w:del w:id="31" w:author="Parks, Robbie M" w:date="2024-01-21T16:16:00Z"/>
-        </w:rPr>
-      </w:pPr>
-      <w:del w:id="32" w:author="Parks, Robbie M" w:date="2024-01-21T16:16:00Z">
+          <w:del w:id="32" w:author="Parks, Robbie M" w:date="2024-01-21T16:16:00Z"/>
+        </w:rPr>
+      </w:pPr>
+      <w:del w:id="33" w:author="Parks, Robbie M" w:date="2024-01-21T16:16:00Z">
         <w:r>
           <w:delText xml:space="preserve">2. </w:delText>
         </w:r>
@@ -2998,7 +3025,7 @@
       <w:pPr>
         <w:jc w:val="both"/>
         <w:rPr>
-          <w:del w:id="33" w:author="Parks, Robbie M" w:date="2024-01-21T16:16:00Z"/>
+          <w:del w:id="34" w:author="Parks, Robbie M" w:date="2024-01-21T16:16:00Z"/>
         </w:rPr>
       </w:pPr>
     </w:p>
@@ -3007,10 +3034,10 @@
         <w:ind w:left="720" w:hanging="720"/>
         <w:jc w:val="both"/>
         <w:rPr>
-          <w:del w:id="34" w:author="Parks, Robbie M" w:date="2024-01-21T16:16:00Z"/>
-        </w:rPr>
-      </w:pPr>
-      <w:del w:id="35" w:author="Parks, Robbie M" w:date="2024-01-21T16:16:00Z">
+          <w:del w:id="35" w:author="Parks, Robbie M" w:date="2024-01-21T16:16:00Z"/>
+        </w:rPr>
+      </w:pPr>
+      <w:del w:id="36" w:author="Parks, Robbie M" w:date="2024-01-21T16:16:00Z">
         <w:r>
           <w:delText xml:space="preserve">3. </w:delText>
         </w:r>
@@ -3033,7 +3060,7 @@
       <w:pPr>
         <w:jc w:val="both"/>
         <w:rPr>
-          <w:del w:id="36" w:author="Parks, Robbie M" w:date="2024-01-21T16:16:00Z"/>
+          <w:del w:id="37" w:author="Parks, Robbie M" w:date="2024-01-21T16:16:00Z"/>
         </w:rPr>
       </w:pPr>
     </w:p>
@@ -3042,10 +3069,10 @@
         <w:ind w:left="720" w:hanging="720"/>
         <w:jc w:val="both"/>
         <w:rPr>
-          <w:del w:id="37" w:author="Parks, Robbie M" w:date="2024-01-21T16:16:00Z"/>
-        </w:rPr>
-      </w:pPr>
-      <w:del w:id="38" w:author="Parks, Robbie M" w:date="2024-01-21T16:16:00Z">
+          <w:del w:id="38" w:author="Parks, Robbie M" w:date="2024-01-21T16:16:00Z"/>
+        </w:rPr>
+      </w:pPr>
+      <w:del w:id="39" w:author="Parks, Robbie M" w:date="2024-01-21T16:16:00Z">
         <w:r>
           <w:delText xml:space="preserve">4. </w:delText>
         </w:r>
@@ -3059,7 +3086,7 @@
       <w:pPr>
         <w:jc w:val="both"/>
         <w:rPr>
-          <w:del w:id="39" w:author="Parks, Robbie M" w:date="2024-01-21T16:16:00Z"/>
+          <w:del w:id="40" w:author="Parks, Robbie M" w:date="2024-01-21T16:16:00Z"/>
         </w:rPr>
       </w:pPr>
     </w:p>
@@ -3068,10 +3095,10 @@
         <w:ind w:left="720" w:hanging="720"/>
         <w:jc w:val="both"/>
         <w:rPr>
-          <w:del w:id="40" w:author="Parks, Robbie M" w:date="2024-01-21T16:16:00Z"/>
-        </w:rPr>
-      </w:pPr>
-      <w:del w:id="41" w:author="Parks, Robbie M" w:date="2024-01-21T16:16:00Z">
+          <w:del w:id="41" w:author="Parks, Robbie M" w:date="2024-01-21T16:16:00Z"/>
+        </w:rPr>
+      </w:pPr>
+      <w:del w:id="42" w:author="Parks, Robbie M" w:date="2024-01-21T16:16:00Z">
         <w:r>
           <w:delText>5.</w:delText>
         </w:r>
@@ -3109,7 +3136,7 @@
       <w:pPr>
         <w:jc w:val="both"/>
         <w:rPr>
-          <w:del w:id="42" w:author="Parks, Robbie M" w:date="2024-01-21T16:16:00Z"/>
+          <w:del w:id="43" w:author="Parks, Robbie M" w:date="2024-01-21T16:16:00Z"/>
         </w:rPr>
       </w:pPr>
     </w:p>
@@ -3118,10 +3145,10 @@
         <w:ind w:left="720" w:hanging="720"/>
         <w:jc w:val="both"/>
         <w:rPr>
-          <w:del w:id="43" w:author="Parks, Robbie M" w:date="2024-01-21T16:16:00Z"/>
-        </w:rPr>
-      </w:pPr>
-      <w:del w:id="44" w:author="Parks, Robbie M" w:date="2024-01-21T16:16:00Z">
+          <w:del w:id="44" w:author="Parks, Robbie M" w:date="2024-01-21T16:16:00Z"/>
+        </w:rPr>
+      </w:pPr>
+      <w:del w:id="45" w:author="Parks, Robbie M" w:date="2024-01-21T16:16:00Z">
         <w:r>
           <w:delText xml:space="preserve">6. </w:delText>
         </w:r>
@@ -3144,7 +3171,7 @@
       <w:pPr>
         <w:jc w:val="both"/>
         <w:rPr>
-          <w:del w:id="45" w:author="Parks, Robbie M" w:date="2024-01-21T16:16:00Z"/>
+          <w:del w:id="46" w:author="Parks, Robbie M" w:date="2024-01-21T16:16:00Z"/>
         </w:rPr>
       </w:pPr>
     </w:p>
@@ -3153,10 +3180,10 @@
         <w:ind w:left="720" w:hanging="720"/>
         <w:jc w:val="both"/>
         <w:rPr>
-          <w:del w:id="46" w:author="Parks, Robbie M" w:date="2024-01-21T16:16:00Z"/>
-        </w:rPr>
-      </w:pPr>
-      <w:del w:id="47" w:author="Parks, Robbie M" w:date="2024-01-21T16:16:00Z">
+          <w:del w:id="47" w:author="Parks, Robbie M" w:date="2024-01-21T16:16:00Z"/>
+        </w:rPr>
+      </w:pPr>
+      <w:del w:id="48" w:author="Parks, Robbie M" w:date="2024-01-21T16:16:00Z">
         <w:r>
           <w:delText xml:space="preserve">7. </w:delText>
         </w:r>
@@ -3179,7 +3206,7 @@
       <w:pPr>
         <w:jc w:val="both"/>
         <w:rPr>
-          <w:del w:id="48" w:author="Parks, Robbie M" w:date="2024-01-21T16:16:00Z"/>
+          <w:del w:id="49" w:author="Parks, Robbie M" w:date="2024-01-21T16:16:00Z"/>
         </w:rPr>
       </w:pPr>
     </w:p>
@@ -3188,10 +3215,10 @@
         <w:ind w:left="720" w:hanging="720"/>
         <w:jc w:val="both"/>
         <w:rPr>
-          <w:del w:id="49" w:author="Parks, Robbie M" w:date="2024-01-21T16:16:00Z"/>
-        </w:rPr>
-      </w:pPr>
-      <w:del w:id="50" w:author="Parks, Robbie M" w:date="2024-01-21T16:16:00Z">
+          <w:del w:id="50" w:author="Parks, Robbie M" w:date="2024-01-21T16:16:00Z"/>
+        </w:rPr>
+      </w:pPr>
+      <w:del w:id="51" w:author="Parks, Robbie M" w:date="2024-01-21T16:16:00Z">
         <w:r>
           <w:delText xml:space="preserve">8. </w:delText>
         </w:r>
@@ -3211,7 +3238,7 @@
       <w:pPr>
         <w:jc w:val="both"/>
         <w:rPr>
-          <w:del w:id="51" w:author="Parks, Robbie M" w:date="2024-01-21T16:16:00Z"/>
+          <w:del w:id="52" w:author="Parks, Robbie M" w:date="2024-01-21T16:16:00Z"/>
         </w:rPr>
       </w:pPr>
     </w:p>
@@ -3220,10 +3247,10 @@
         <w:ind w:left="720" w:hanging="720"/>
         <w:jc w:val="both"/>
         <w:rPr>
-          <w:del w:id="52" w:author="Parks, Robbie M" w:date="2024-01-21T16:16:00Z"/>
-        </w:rPr>
-      </w:pPr>
-      <w:del w:id="53" w:author="Parks, Robbie M" w:date="2024-01-21T16:16:00Z">
+          <w:del w:id="53" w:author="Parks, Robbie M" w:date="2024-01-21T16:16:00Z"/>
+        </w:rPr>
+      </w:pPr>
+      <w:del w:id="54" w:author="Parks, Robbie M" w:date="2024-01-21T16:16:00Z">
         <w:r>
           <w:delText xml:space="preserve">9. </w:delText>
         </w:r>
@@ -3246,7 +3273,7 @@
       <w:pPr>
         <w:jc w:val="both"/>
         <w:rPr>
-          <w:del w:id="54" w:author="Parks, Robbie M" w:date="2024-01-21T16:16:00Z"/>
+          <w:del w:id="55" w:author="Parks, Robbie M" w:date="2024-01-21T16:16:00Z"/>
         </w:rPr>
       </w:pPr>
     </w:p>
@@ -3255,10 +3282,10 @@
         <w:ind w:left="720" w:hanging="720"/>
         <w:jc w:val="both"/>
         <w:rPr>
-          <w:del w:id="55" w:author="Parks, Robbie M" w:date="2024-01-21T16:16:00Z"/>
-        </w:rPr>
-      </w:pPr>
-      <w:del w:id="56" w:author="Parks, Robbie M" w:date="2024-01-21T16:16:00Z">
+          <w:del w:id="56" w:author="Parks, Robbie M" w:date="2024-01-21T16:16:00Z"/>
+        </w:rPr>
+      </w:pPr>
+      <w:del w:id="57" w:author="Parks, Robbie M" w:date="2024-01-21T16:16:00Z">
         <w:r>
           <w:delText>1</w:delText>
         </w:r>
@@ -3308,7 +3335,7 @@
       <w:pPr>
         <w:jc w:val="both"/>
         <w:rPr>
-          <w:del w:id="57" w:author="Parks, Robbie M" w:date="2024-01-21T16:16:00Z"/>
+          <w:del w:id="58" w:author="Parks, Robbie M" w:date="2024-01-21T16:16:00Z"/>
         </w:rPr>
       </w:pPr>
     </w:p>
@@ -3317,10 +3344,10 @@
         <w:ind w:left="720" w:hanging="720"/>
         <w:jc w:val="both"/>
         <w:rPr>
-          <w:del w:id="58" w:author="Parks, Robbie M" w:date="2024-01-21T16:16:00Z"/>
-        </w:rPr>
-      </w:pPr>
-      <w:del w:id="59" w:author="Parks, Robbie M" w:date="2024-01-21T16:16:00Z">
+          <w:del w:id="59" w:author="Parks, Robbie M" w:date="2024-01-21T16:16:00Z"/>
+        </w:rPr>
+      </w:pPr>
+      <w:del w:id="60" w:author="Parks, Robbie M" w:date="2024-01-21T16:16:00Z">
         <w:r>
           <w:delText>11</w:delText>
         </w:r>
@@ -3387,7 +3414,7 @@
       <w:pPr>
         <w:jc w:val="both"/>
         <w:rPr>
-          <w:del w:id="60" w:author="Parks, Robbie M" w:date="2024-01-21T16:16:00Z"/>
+          <w:del w:id="61" w:author="Parks, Robbie M" w:date="2024-01-21T16:16:00Z"/>
         </w:rPr>
       </w:pPr>
     </w:p>
@@ -3396,10 +3423,10 @@
         <w:ind w:left="720" w:hanging="720"/>
         <w:jc w:val="both"/>
         <w:rPr>
-          <w:del w:id="61" w:author="Parks, Robbie M" w:date="2024-01-21T16:16:00Z"/>
-        </w:rPr>
-      </w:pPr>
-      <w:del w:id="62" w:author="Parks, Robbie M" w:date="2024-01-21T16:16:00Z">
+          <w:del w:id="62" w:author="Parks, Robbie M" w:date="2024-01-21T16:16:00Z"/>
+        </w:rPr>
+      </w:pPr>
+      <w:del w:id="63" w:author="Parks, Robbie M" w:date="2024-01-21T16:16:00Z">
         <w:r>
           <w:delText>12</w:delText>
         </w:r>
@@ -3418,7 +3445,7 @@
       <w:pPr>
         <w:jc w:val="both"/>
         <w:rPr>
-          <w:del w:id="63" w:author="Parks, Robbie M" w:date="2024-01-21T16:16:00Z"/>
+          <w:del w:id="64" w:author="Parks, Robbie M" w:date="2024-01-21T16:16:00Z"/>
         </w:rPr>
       </w:pPr>
     </w:p>
@@ -3427,10 +3454,10 @@
         <w:ind w:left="720" w:hanging="720"/>
         <w:jc w:val="both"/>
         <w:rPr>
-          <w:del w:id="64" w:author="Parks, Robbie M" w:date="2024-01-21T16:16:00Z"/>
-        </w:rPr>
-      </w:pPr>
-      <w:del w:id="65" w:author="Parks, Robbie M" w:date="2024-01-21T16:16:00Z">
+          <w:del w:id="65" w:author="Parks, Robbie M" w:date="2024-01-21T16:16:00Z"/>
+        </w:rPr>
+      </w:pPr>
+      <w:del w:id="66" w:author="Parks, Robbie M" w:date="2024-01-21T16:16:00Z">
         <w:r>
           <w:delText>13</w:delText>
         </w:r>
@@ -3473,7 +3500,7 @@
       <w:pPr>
         <w:jc w:val="both"/>
         <w:rPr>
-          <w:del w:id="66" w:author="Parks, Robbie M" w:date="2024-01-21T16:16:00Z"/>
+          <w:del w:id="67" w:author="Parks, Robbie M" w:date="2024-01-21T16:16:00Z"/>
         </w:rPr>
       </w:pPr>
     </w:p>
@@ -3482,10 +3509,10 @@
         <w:ind w:left="720" w:hanging="710"/>
         <w:jc w:val="both"/>
         <w:rPr>
-          <w:del w:id="67" w:author="Parks, Robbie M" w:date="2024-01-21T16:16:00Z"/>
-        </w:rPr>
-      </w:pPr>
-      <w:del w:id="68" w:author="Parks, Robbie M" w:date="2024-01-21T16:16:00Z">
+          <w:del w:id="68" w:author="Parks, Robbie M" w:date="2024-01-21T16:16:00Z"/>
+        </w:rPr>
+      </w:pPr>
+      <w:del w:id="69" w:author="Parks, Robbie M" w:date="2024-01-21T16:16:00Z">
         <w:r>
           <w:delText>14</w:delText>
         </w:r>
@@ -3534,7 +3561,7 @@
       <w:pPr>
         <w:jc w:val="both"/>
         <w:rPr>
-          <w:del w:id="69" w:author="Parks, Robbie M" w:date="2024-01-21T16:16:00Z"/>
+          <w:del w:id="70" w:author="Parks, Robbie M" w:date="2024-01-21T16:16:00Z"/>
         </w:rPr>
       </w:pPr>
     </w:p>
@@ -3543,10 +3570,10 @@
         <w:ind w:left="710" w:hanging="710"/>
         <w:jc w:val="both"/>
         <w:rPr>
-          <w:del w:id="70" w:author="Parks, Robbie M" w:date="2024-01-21T16:16:00Z"/>
-        </w:rPr>
-      </w:pPr>
-      <w:del w:id="71" w:author="Parks, Robbie M" w:date="2024-01-21T16:16:00Z">
+          <w:del w:id="71" w:author="Parks, Robbie M" w:date="2024-01-21T16:16:00Z"/>
+        </w:rPr>
+      </w:pPr>
+      <w:del w:id="72" w:author="Parks, Robbie M" w:date="2024-01-21T16:16:00Z">
         <w:r>
           <w:delText>15</w:delText>
         </w:r>
@@ -3565,7 +3592,7 @@
       <w:pPr>
         <w:jc w:val="both"/>
         <w:rPr>
-          <w:del w:id="72" w:author="Parks, Robbie M" w:date="2024-01-21T16:16:00Z"/>
+          <w:del w:id="73" w:author="Parks, Robbie M" w:date="2024-01-21T16:16:00Z"/>
         </w:rPr>
       </w:pPr>
     </w:p>
@@ -3574,10 +3601,10 @@
         <w:ind w:left="710" w:hanging="710"/>
         <w:jc w:val="both"/>
         <w:rPr>
-          <w:del w:id="73" w:author="Parks, Robbie M" w:date="2024-01-21T16:16:00Z"/>
-        </w:rPr>
-      </w:pPr>
-      <w:del w:id="74" w:author="Parks, Robbie M" w:date="2024-01-21T16:16:00Z">
+          <w:del w:id="74" w:author="Parks, Robbie M" w:date="2024-01-21T16:16:00Z"/>
+        </w:rPr>
+      </w:pPr>
+      <w:del w:id="75" w:author="Parks, Robbie M" w:date="2024-01-21T16:16:00Z">
         <w:r>
           <w:delText>16</w:delText>
         </w:r>
@@ -3597,7 +3624,7 @@
         <w:ind w:left="710" w:hanging="710"/>
         <w:jc w:val="both"/>
         <w:rPr>
-          <w:del w:id="75" w:author="Parks, Robbie M" w:date="2024-01-21T16:16:00Z"/>
+          <w:del w:id="76" w:author="Parks, Robbie M" w:date="2024-01-21T16:16:00Z"/>
         </w:rPr>
       </w:pPr>
     </w:p>
@@ -3606,10 +3633,10 @@
         <w:ind w:left="710" w:hanging="710"/>
         <w:jc w:val="both"/>
         <w:rPr>
-          <w:del w:id="76" w:author="Parks, Robbie M" w:date="2024-01-21T16:16:00Z"/>
-        </w:rPr>
-      </w:pPr>
-      <w:del w:id="77" w:author="Parks, Robbie M" w:date="2024-01-21T16:16:00Z">
+          <w:del w:id="77" w:author="Parks, Robbie M" w:date="2024-01-21T16:16:00Z"/>
+        </w:rPr>
+      </w:pPr>
+      <w:del w:id="78" w:author="Parks, Robbie M" w:date="2024-01-21T16:16:00Z">
         <w:r>
           <w:delText>17</w:delText>
         </w:r>
@@ -3644,18 +3671,18 @@
       <w:pPr>
         <w:jc w:val="both"/>
         <w:rPr>
-          <w:del w:id="78" w:author="Parks, Robbie M" w:date="2024-01-21T16:16:00Z"/>
-        </w:rPr>
-      </w:pPr>
-    </w:p>
-    <w:p>
-      <w:pPr>
-        <w:jc w:val="both"/>
-        <w:rPr>
           <w:del w:id="79" w:author="Parks, Robbie M" w:date="2024-01-21T16:16:00Z"/>
         </w:rPr>
       </w:pPr>
-      <w:del w:id="80" w:author="Parks, Robbie M" w:date="2024-01-21T16:16:00Z">
+    </w:p>
+    <w:p>
+      <w:pPr>
+        <w:jc w:val="both"/>
+        <w:rPr>
+          <w:del w:id="80" w:author="Parks, Robbie M" w:date="2024-01-21T16:16:00Z"/>
+        </w:rPr>
+      </w:pPr>
+      <w:del w:id="81" w:author="Parks, Robbie M" w:date="2024-01-21T16:16:00Z">
         <w:r>
           <w:delText>18</w:delText>
         </w:r>
@@ -3681,10 +3708,10 @@
         <w:ind w:firstLine="720"/>
         <w:jc w:val="both"/>
         <w:rPr>
-          <w:del w:id="81" w:author="Parks, Robbie M" w:date="2024-01-21T16:16:00Z"/>
-        </w:rPr>
-      </w:pPr>
-      <w:del w:id="82" w:author="Parks, Robbie M" w:date="2024-01-21T16:16:00Z">
+          <w:del w:id="82" w:author="Parks, Robbie M" w:date="2024-01-21T16:16:00Z"/>
+        </w:rPr>
+      </w:pPr>
+      <w:del w:id="83" w:author="Parks, Robbie M" w:date="2024-01-21T16:16:00Z">
         <w:r>
           <w:fldChar w:fldCharType="begin"/>
         </w:r>
@@ -3718,7 +3745,7 @@
       <w:pPr>
         <w:jc w:val="both"/>
         <w:rPr>
-          <w:del w:id="83" w:author="Parks, Robbie M" w:date="2024-01-21T16:16:00Z"/>
+          <w:del w:id="84" w:author="Parks, Robbie M" w:date="2024-01-21T16:16:00Z"/>
         </w:rPr>
       </w:pPr>
     </w:p>
@@ -3727,10 +3754,10 @@
         <w:ind w:left="720" w:hanging="720"/>
         <w:jc w:val="both"/>
         <w:rPr>
-          <w:del w:id="84" w:author="Parks, Robbie M" w:date="2024-01-21T16:16:00Z"/>
-        </w:rPr>
-      </w:pPr>
-      <w:del w:id="85" w:author="Parks, Robbie M" w:date="2024-01-21T16:16:00Z">
+          <w:del w:id="85" w:author="Parks, Robbie M" w:date="2024-01-21T16:16:00Z"/>
+        </w:rPr>
+      </w:pPr>
+      <w:del w:id="86" w:author="Parks, Robbie M" w:date="2024-01-21T16:16:00Z">
         <w:r>
           <w:delText>19</w:delText>
         </w:r>
@@ -3777,7 +3804,7 @@
       <w:pPr>
         <w:jc w:val="both"/>
         <w:rPr>
-          <w:del w:id="86" w:author="Parks, Robbie M" w:date="2024-01-21T16:16:00Z"/>
+          <w:del w:id="87" w:author="Parks, Robbie M" w:date="2024-01-21T16:16:00Z"/>
         </w:rPr>
       </w:pPr>
     </w:p>
@@ -3786,11 +3813,11 @@
         <w:widowControl w:val="0"/>
         <w:ind w:left="640" w:hanging="640"/>
         <w:rPr>
-          <w:del w:id="87" w:author="Parks, Robbie M" w:date="2024-01-21T16:16:00Z"/>
-          <w:moveTo w:id="88" w:author="Parks, Robbie M" w:date="2024-01-21T16:12:00Z"/>
-        </w:rPr>
-      </w:pPr>
-      <w:del w:id="89" w:author="Parks, Robbie M" w:date="2024-01-21T16:16:00Z">
+          <w:del w:id="88" w:author="Parks, Robbie M" w:date="2024-01-21T16:16:00Z"/>
+          <w:moveTo w:id="89" w:author="Parks, Robbie M" w:date="2024-01-21T16:12:00Z"/>
+        </w:rPr>
+      </w:pPr>
+      <w:del w:id="90" w:author="Parks, Robbie M" w:date="2024-01-21T16:16:00Z">
         <w:r>
           <w:delText>20</w:delText>
         </w:r>
@@ -3822,9 +3849,9 @@
           <w:delText>row. Ohio St. J. Crim. L., 9, 7.</w:delText>
         </w:r>
       </w:del>
-      <w:moveToRangeStart w:id="90" w:author="Parks, Robbie M" w:date="2024-01-21T16:12:00Z" w:name="move156745965"/>
-      <w:moveTo w:id="91" w:author="Parks, Robbie M" w:date="2024-01-21T16:12:00Z">
-        <w:del w:id="92" w:author="Parks, Robbie M" w:date="2024-01-21T16:16:00Z">
+      <w:moveToRangeStart w:id="91" w:author="Parks, Robbie M" w:date="2024-01-21T16:12:00Z" w:name="move156745965"/>
+      <w:moveTo w:id="92" w:author="Parks, Robbie M" w:date="2024-01-21T16:12:00Z">
+        <w:del w:id="93" w:author="Parks, Robbie M" w:date="2024-01-21T16:16:00Z">
           <w:r>
             <w:delText xml:space="preserve">1. </w:delText>
           </w:r>
@@ -3848,25 +3875,25 @@
       <w:pPr>
         <w:jc w:val="both"/>
         <w:rPr>
-          <w:del w:id="93" w:author="Parks, Robbie M" w:date="2024-01-21T16:16:00Z"/>
-          <w:moveTo w:id="94" w:author="Parks, Robbie M" w:date="2024-01-21T16:14:00Z"/>
-        </w:rPr>
-        <w:pPrChange w:id="95" w:author="Parks, Robbie M" w:date="2024-01-21T16:14:00Z">
+          <w:del w:id="94" w:author="Parks, Robbie M" w:date="2024-01-21T16:16:00Z"/>
+          <w:moveTo w:id="95" w:author="Parks, Robbie M" w:date="2024-01-21T16:14:00Z"/>
+        </w:rPr>
+        <w:pPrChange w:id="96" w:author="Parks, Robbie M" w:date="2024-01-21T16:14:00Z">
           <w:pPr>
             <w:ind w:left="640" w:hanging="640"/>
             <w:jc w:val="both"/>
           </w:pPr>
         </w:pPrChange>
       </w:pPr>
-      <w:moveToRangeStart w:id="96" w:author="Parks, Robbie M" w:date="2024-01-21T16:14:00Z" w:name="move156746097"/>
-      <w:moveToRangeEnd w:id="90"/>
-      <w:moveTo w:id="97" w:author="Parks, Robbie M" w:date="2024-01-21T16:14:00Z">
-        <w:del w:id="98" w:author="Parks, Robbie M" w:date="2024-01-21T16:14:00Z">
+      <w:moveToRangeStart w:id="97" w:author="Parks, Robbie M" w:date="2024-01-21T16:14:00Z" w:name="move156746097"/>
+      <w:moveToRangeEnd w:id="91"/>
+      <w:moveTo w:id="98" w:author="Parks, Robbie M" w:date="2024-01-21T16:14:00Z">
+        <w:del w:id="99" w:author="Parks, Robbie M" w:date="2024-01-21T16:14:00Z">
           <w:r>
             <w:delText>5</w:delText>
           </w:r>
         </w:del>
-        <w:del w:id="99" w:author="Parks, Robbie M" w:date="2024-01-21T16:16:00Z">
+        <w:del w:id="100" w:author="Parks, Robbie M" w:date="2024-01-21T16:16:00Z">
           <w:r>
             <w:delText>.</w:delText>
           </w:r>
@@ -3886,8 +3913,8 @@
       <w:pPr>
         <w:jc w:val="both"/>
         <w:rPr>
-          <w:del w:id="100" w:author="Parks, Robbie M" w:date="2024-01-21T16:16:00Z"/>
-          <w:moveTo w:id="101" w:author="Parks, Robbie M" w:date="2024-01-21T16:14:00Z"/>
+          <w:del w:id="101" w:author="Parks, Robbie M" w:date="2024-01-21T16:16:00Z"/>
+          <w:moveTo w:id="102" w:author="Parks, Robbie M" w:date="2024-01-21T16:14:00Z"/>
         </w:rPr>
       </w:pPr>
     </w:p>
@@ -3896,17 +3923,17 @@
         <w:ind w:left="640" w:hanging="640"/>
         <w:jc w:val="both"/>
         <w:rPr>
-          <w:del w:id="102" w:author="Parks, Robbie M" w:date="2024-01-21T16:16:00Z"/>
-          <w:moveTo w:id="103" w:author="Parks, Robbie M" w:date="2024-01-21T16:14:00Z"/>
-        </w:rPr>
-      </w:pPr>
-      <w:moveTo w:id="104" w:author="Parks, Robbie M" w:date="2024-01-21T16:14:00Z">
-        <w:del w:id="105" w:author="Parks, Robbie M" w:date="2024-01-21T16:14:00Z">
+          <w:del w:id="103" w:author="Parks, Robbie M" w:date="2024-01-21T16:16:00Z"/>
+          <w:moveTo w:id="104" w:author="Parks, Robbie M" w:date="2024-01-21T16:14:00Z"/>
+        </w:rPr>
+      </w:pPr>
+      <w:moveTo w:id="105" w:author="Parks, Robbie M" w:date="2024-01-21T16:14:00Z">
+        <w:del w:id="106" w:author="Parks, Robbie M" w:date="2024-01-21T16:14:00Z">
           <w:r>
             <w:delText>6</w:delText>
           </w:r>
         </w:del>
-        <w:del w:id="106" w:author="Parks, Robbie M" w:date="2024-01-21T16:16:00Z">
+        <w:del w:id="107" w:author="Parks, Robbie M" w:date="2024-01-21T16:16:00Z">
           <w:r>
             <w:delText xml:space="preserve">. </w:delText>
           </w:r>
@@ -3919,15 +3946,15 @@
         </w:del>
       </w:moveTo>
     </w:p>
-    <w:moveToRangeEnd w:id="96"/>
-    <w:p>
-      <w:pPr>
-        <w:jc w:val="both"/>
-        <w:rPr>
-          <w:del w:id="107" w:author="Parks, Robbie M" w:date="2024-01-21T16:16:00Z"/>
-        </w:rPr>
-      </w:pPr>
-      <w:del w:id="108" w:author="Parks, Robbie M" w:date="2024-01-21T16:16:00Z">
+    <w:moveToRangeEnd w:id="97"/>
+    <w:p>
+      <w:pPr>
+        <w:jc w:val="both"/>
+        <w:rPr>
+          <w:del w:id="108" w:author="Parks, Robbie M" w:date="2024-01-21T16:16:00Z"/>
+        </w:rPr>
+      </w:pPr>
+      <w:del w:id="109" w:author="Parks, Robbie M" w:date="2024-01-21T16:16:00Z">
         <w:r>
           <w:rPr>
             <w:b/>
@@ -4001,7 +4028,14 @@
         <w:rPr>
           <w:color w:val="000000"/>
         </w:rPr>
-        <w:t>is constructed from high-resolution (4 km) daily maximum 2m air temperatures (T</w:t>
+        <w:t>is constructed from high-resolution (4 km) daily maximum 2m air temperatures (</w:t>
+      </w:r>
+      <w:proofErr w:type="spellStart"/>
+      <w:r>
+        <w:rPr>
+          <w:color w:val="000000"/>
+        </w:rPr>
+        <w:t>T</w:t>
       </w:r>
       <w:r>
         <w:rPr>
@@ -4010,6 +4044,7 @@
         </w:rPr>
         <w:t>max</w:t>
       </w:r>
+      <w:proofErr w:type="spellEnd"/>
       <w:r>
         <w:rPr>
           <w:color w:val="000000"/>
@@ -4027,7 +4062,14 @@
         <w:rPr>
           <w:color w:val="000000"/>
         </w:rPr>
-        <w:t>and maximum vapor pressure deficit (VPD</w:t>
+        <w:t>and maximum vapor pressure deficit (</w:t>
+      </w:r>
+      <w:proofErr w:type="spellStart"/>
+      <w:r>
+        <w:rPr>
+          <w:color w:val="000000"/>
+        </w:rPr>
+        <w:t>VPD</w:t>
       </w:r>
       <w:r>
         <w:rPr>
@@ -4036,13 +4078,14 @@
         </w:rPr>
         <w:t>max</w:t>
       </w:r>
+      <w:proofErr w:type="spellEnd"/>
       <w:r>
         <w:rPr>
           <w:color w:val="000000"/>
         </w:rPr>
         <w:t>) from the PRISM dataset.</w:t>
       </w:r>
-      <w:del w:id="109" w:author="Parks, Robbie M" w:date="2024-01-21T16:12:00Z">
+      <w:del w:id="110" w:author="Parks, Robbie M" w:date="2024-01-21T16:12:00Z">
         <w:r>
           <w:rPr>
             <w:color w:val="000000"/>
@@ -4051,7 +4094,7 @@
           <w:delText>1</w:delText>
         </w:r>
       </w:del>
-      <w:ins w:id="110" w:author="Parks, Robbie M" w:date="2024-01-21T16:12:00Z">
+      <w:ins w:id="111" w:author="Parks, Robbie M" w:date="2024-01-21T16:12:00Z">
         <w:r>
           <w:rPr>
             <w:color w:val="000000"/>
@@ -4064,7 +4107,14 @@
         <w:rPr>
           <w:color w:val="000000"/>
         </w:rPr>
-        <w:t xml:space="preserve"> T</w:t>
+        <w:t xml:space="preserve"> </w:t>
+      </w:r>
+      <w:proofErr w:type="spellStart"/>
+      <w:r>
+        <w:rPr>
+          <w:color w:val="000000"/>
+        </w:rPr>
+        <w:t>T</w:t>
       </w:r>
       <w:r>
         <w:rPr>
@@ -4073,11 +4123,19 @@
         </w:rPr>
         <w:t>max</w:t>
       </w:r>
-      <w:r>
-        <w:rPr>
-          <w:color w:val="000000"/>
-        </w:rPr>
-        <w:t xml:space="preserve"> and VPD</w:t>
+      <w:proofErr w:type="spellEnd"/>
+      <w:r>
+        <w:rPr>
+          <w:color w:val="000000"/>
+        </w:rPr>
+        <w:t xml:space="preserve"> and </w:t>
+      </w:r>
+      <w:proofErr w:type="spellStart"/>
+      <w:r>
+        <w:rPr>
+          <w:color w:val="000000"/>
+        </w:rPr>
+        <w:t>VPD</w:t>
       </w:r>
       <w:r>
         <w:rPr>
@@ -4086,11 +4144,19 @@
         </w:rPr>
         <w:t>max</w:t>
       </w:r>
-      <w:r>
-        <w:rPr>
-          <w:color w:val="000000"/>
-        </w:rPr>
-        <w:t xml:space="preserve"> are used to construct daily maximum heat index (HI</w:t>
+      <w:proofErr w:type="spellEnd"/>
+      <w:r>
+        <w:rPr>
+          <w:color w:val="000000"/>
+        </w:rPr>
+        <w:t xml:space="preserve"> are used to construct daily maximum heat index (</w:t>
+      </w:r>
+      <w:proofErr w:type="spellStart"/>
+      <w:r>
+        <w:rPr>
+          <w:color w:val="000000"/>
+        </w:rPr>
+        <w:t>HI</w:t>
       </w:r>
       <w:r>
         <w:rPr>
@@ -4099,6 +4165,7 @@
         </w:rPr>
         <w:t>max</w:t>
       </w:r>
+      <w:proofErr w:type="spellEnd"/>
       <w:r>
         <w:rPr>
           <w:color w:val="000000"/>
@@ -4112,7 +4179,7 @@
         </w:rPr>
         <w:t>2</w:t>
       </w:r>
-      <w:ins w:id="111" w:author="Parks, Robbie M" w:date="2024-01-21T16:13:00Z">
+      <w:ins w:id="112" w:author="Parks, Robbie M" w:date="2024-01-21T16:13:00Z">
         <w:r>
           <w:rPr>
             <w:color w:val="000000"/>
@@ -4188,7 +4255,7 @@
         </w:rPr>
         <w:t>and no radiated heat (</w:t>
       </w:r>
-      <w:ins w:id="112" w:author="Parks, Robbie M" w:date="2024-01-21T16:20:00Z">
+      <w:ins w:id="113" w:author="Parks, Robbie M" w:date="2024-01-21T16:20:00Z">
         <w:r>
           <w:rPr>
             <w:color w:val="000000"/>
@@ -4196,7 +4263,7 @@
           <w:t xml:space="preserve">Daily WBGTmax </w:t>
         </w:r>
       </w:ins>
-      <w:ins w:id="113" w:author="Parks, Robbie M" w:date="2024-01-21T16:21:00Z">
+      <w:ins w:id="114" w:author="Parks, Robbie M" w:date="2024-01-21T16:21:00Z">
         <w:r>
           <w:rPr>
             <w:color w:val="000000"/>
@@ -4204,7 +4271,7 @@
           <w:t>e</w:t>
         </w:r>
       </w:ins>
-      <w:ins w:id="114" w:author="Parks, Robbie M" w:date="2024-01-21T16:20:00Z">
+      <w:ins w:id="115" w:author="Parks, Robbie M" w:date="2024-01-21T16:20:00Z">
         <w:r>
           <w:rPr>
             <w:color w:val="000000"/>
@@ -4230,7 +4297,7 @@
         </w:rPr>
         <w:t>Information). Facility location and population data is from Homeland Infrastructure Foundation-Level Data (HIFLD), produced by the Department of Homeland Security.</w:t>
       </w:r>
-      <w:del w:id="115" w:author="Parks, Robbie M" w:date="2024-01-21T16:13:00Z">
+      <w:del w:id="116" w:author="Parks, Robbie M" w:date="2024-01-21T16:13:00Z">
         <w:r>
           <w:rPr>
             <w:color w:val="000000"/>
@@ -4239,7 +4306,7 @@
           <w:delText>3</w:delText>
         </w:r>
       </w:del>
-      <w:ins w:id="116" w:author="Parks, Robbie M" w:date="2024-01-21T16:13:00Z">
+      <w:ins w:id="117" w:author="Parks, Robbie M" w:date="2024-01-21T16:13:00Z">
         <w:r>
           <w:rPr>
             <w:color w:val="000000"/>
@@ -4254,7 +4321,7 @@
         </w:rPr>
         <w:t xml:space="preserve"> </w:t>
       </w:r>
-      <w:ins w:id="117" w:author="Parks, Robbie M" w:date="2024-01-21T15:56:00Z">
+      <w:ins w:id="118" w:author="Parks, Robbie M" w:date="2024-01-21T15:56:00Z">
         <w:r>
           <w:rPr>
             <w:color w:val="000000"/>
@@ -4262,7 +4329,7 @@
           <w:t xml:space="preserve">We </w:t>
         </w:r>
       </w:ins>
-      <w:ins w:id="118" w:author="Parks, Robbie M" w:date="2024-01-21T16:10:00Z">
+      <w:ins w:id="119" w:author="Parks, Robbie M" w:date="2024-01-21T16:10:00Z">
         <w:r>
           <w:rPr>
             <w:color w:val="000000"/>
@@ -4270,7 +4337,7 @@
           <w:t>evaluated</w:t>
         </w:r>
       </w:ins>
-      <w:ins w:id="119" w:author="Parks, Robbie M" w:date="2024-01-21T15:56:00Z">
+      <w:ins w:id="120" w:author="Parks, Robbie M" w:date="2024-01-21T15:56:00Z">
         <w:r>
           <w:rPr>
             <w:color w:val="000000"/>
@@ -4306,8 +4373,16 @@
           <w:rPr>
             <w:color w:val="000000"/>
           </w:rPr>
-          <w:t>, and HadISD</w:t>
-        </w:r>
+          <w:t xml:space="preserve">, and </w:t>
+        </w:r>
+        <w:proofErr w:type="spellStart"/>
+        <w:r>
+          <w:rPr>
+            <w:color w:val="000000"/>
+          </w:rPr>
+          <w:t>HadISD</w:t>
+        </w:r>
+        <w:proofErr w:type="spellEnd"/>
         <w:r>
           <w:rPr>
             <w:color w:val="000000"/>
@@ -4340,7 +4415,7 @@
           <w:t xml:space="preserve"> in </w:t>
         </w:r>
       </w:ins>
-      <w:ins w:id="120" w:author="Parks, Robbie M" w:date="2024-01-21T16:07:00Z">
+      <w:ins w:id="121" w:author="Parks, Robbie M" w:date="2024-01-21T16:07:00Z">
         <w:r>
           <w:rPr>
             <w:color w:val="000000"/>
@@ -4348,7 +4423,7 @@
           <w:t>Supplementary</w:t>
         </w:r>
       </w:ins>
-      <w:ins w:id="121" w:author="Parks, Robbie M" w:date="2024-01-21T15:56:00Z">
+      <w:ins w:id="122" w:author="Parks, Robbie M" w:date="2024-01-21T15:56:00Z">
         <w:r>
           <w:rPr>
             <w:color w:val="000000"/>
@@ -4405,7 +4480,7 @@
         </w:rPr>
         <w:t>) exceeded 28°C, the threshold used by the US National Institute for Occupational Safety and Health (NIOSH) for acclimated populations to limit heat exposure under moderate workloads (234–349 W)</w:t>
       </w:r>
-      <w:ins w:id="122" w:author="Parks, Robbie M" w:date="2024-01-21T16:14:00Z">
+      <w:ins w:id="123" w:author="Parks, Robbie M" w:date="2024-01-21T16:14:00Z">
         <w:r>
           <w:rPr>
             <w:color w:val="000000"/>
@@ -4414,7 +4489,7 @@
           <w:t>10</w:t>
         </w:r>
       </w:ins>
-      <w:del w:id="123" w:author="Parks, Robbie M" w:date="2024-01-21T16:14:00Z">
+      <w:del w:id="124" w:author="Parks, Robbie M" w:date="2024-01-21T16:14:00Z">
         <w:r>
           <w:rPr>
             <w:color w:val="000000"/>
@@ -4435,7 +4510,7 @@
         </w:rPr>
         <w:t>.</w:t>
       </w:r>
-      <w:del w:id="124" w:author="Parks, Robbie M" w:date="2024-01-21T16:14:00Z">
+      <w:del w:id="125" w:author="Parks, Robbie M" w:date="2024-01-21T16:14:00Z">
         <w:r>
           <w:rPr>
             <w:color w:val="000000"/>
@@ -4444,7 +4519,7 @@
           <w:delText>5</w:delText>
         </w:r>
       </w:del>
-      <w:ins w:id="125" w:author="Parks, Robbie M" w:date="2024-01-21T16:14:00Z">
+      <w:ins w:id="126" w:author="Parks, Robbie M" w:date="2024-01-21T16:14:00Z">
         <w:r>
           <w:rPr>
             <w:color w:val="000000"/>
@@ -4460,7 +4535,7 @@
         </w:rPr>
         <w:t>-</w:t>
       </w:r>
-      <w:ins w:id="126" w:author="Parks, Robbie M" w:date="2024-01-21T16:14:00Z">
+      <w:ins w:id="127" w:author="Parks, Robbie M" w:date="2024-01-21T16:14:00Z">
         <w:r>
           <w:rPr>
             <w:color w:val="000000"/>
@@ -4469,7 +4544,7 @@
           <w:t>24</w:t>
         </w:r>
       </w:ins>
-      <w:del w:id="127" w:author="Parks, Robbie M" w:date="2024-01-21T16:14:00Z">
+      <w:del w:id="128" w:author="Parks, Robbie M" w:date="2024-01-21T16:14:00Z">
         <w:r>
           <w:rPr>
             <w:color w:val="000000"/>
@@ -4588,15 +4663,17 @@
           <w:color w:val="000000"/>
         </w:rPr>
         <w:lastRenderedPageBreak/>
-        <w:t xml:space="preserve">each facility. For a more detailed explanation of methods, see the online </w:t>
-      </w:r>
-      <w:ins w:id="128" w:author="Parks, Robbie M" w:date="2024-01-21T16:20:00Z">
+        <w:t xml:space="preserve">each facility. For a more detailed explanation of methods, see </w:t>
+      </w:r>
+      <w:del w:id="129" w:author="Parks, Robbie M" w:date="2024-01-21T19:32:00Z">
         <w:r>
           <w:rPr>
             <w:color w:val="000000"/>
           </w:rPr>
-          <w:t xml:space="preserve">section </w:t>
-        </w:r>
+          <w:delText xml:space="preserve">the online </w:delText>
+        </w:r>
+      </w:del>
+      <w:ins w:id="130" w:author="Parks, Robbie M" w:date="2024-01-21T16:20:00Z">
         <w:r>
           <w:rPr>
             <w:color w:val="000000"/>
@@ -4625,11 +4702,11 @@
         <w:widowControl w:val="0"/>
         <w:ind w:left="640" w:hanging="640"/>
         <w:rPr>
-          <w:del w:id="129" w:author="Parks, Robbie M" w:date="2024-01-21T16:12:00Z"/>
+          <w:del w:id="131" w:author="Parks, Robbie M" w:date="2024-01-21T16:12:00Z"/>
           <w:b/>
         </w:rPr>
       </w:pPr>
-      <w:del w:id="130" w:author="Parks, Robbie M" w:date="2024-01-21T16:15:00Z">
+      <w:del w:id="132" w:author="Parks, Robbie M" w:date="2024-01-21T16:15:00Z">
         <w:r>
           <w:rPr>
             <w:b/>
@@ -4644,7 +4721,7 @@
         <w:widowControl w:val="0"/>
         <w:ind w:left="640" w:hanging="640"/>
         <w:rPr>
-          <w:del w:id="131" w:author="Parks, Robbie M" w:date="2024-01-21T16:12:00Z"/>
+          <w:del w:id="133" w:author="Parks, Robbie M" w:date="2024-01-21T16:12:00Z"/>
         </w:rPr>
       </w:pPr>
     </w:p>
@@ -4653,13 +4730,13 @@
         <w:widowControl w:val="0"/>
         <w:ind w:left="640" w:hanging="640"/>
         <w:rPr>
-          <w:del w:id="132" w:author="Parks, Robbie M" w:date="2024-01-21T16:15:00Z"/>
-          <w:moveFrom w:id="133" w:author="Parks, Robbie M" w:date="2024-01-21T16:12:00Z"/>
-        </w:rPr>
-      </w:pPr>
-      <w:moveFromRangeStart w:id="134" w:author="Parks, Robbie M" w:date="2024-01-21T16:12:00Z" w:name="move156745965"/>
-      <w:moveFrom w:id="135" w:author="Parks, Robbie M" w:date="2024-01-21T16:12:00Z">
-        <w:del w:id="136" w:author="Parks, Robbie M" w:date="2024-01-21T16:15:00Z">
+          <w:del w:id="134" w:author="Parks, Robbie M" w:date="2024-01-21T16:15:00Z"/>
+          <w:moveFrom w:id="135" w:author="Parks, Robbie M" w:date="2024-01-21T16:12:00Z"/>
+        </w:rPr>
+      </w:pPr>
+      <w:moveFromRangeStart w:id="136" w:author="Parks, Robbie M" w:date="2024-01-21T16:12:00Z" w:name="move156745965"/>
+      <w:moveFrom w:id="137" w:author="Parks, Robbie M" w:date="2024-01-21T16:12:00Z">
+        <w:del w:id="138" w:author="Parks, Robbie M" w:date="2024-01-21T16:15:00Z">
           <w:r>
             <w:delText xml:space="preserve">1. </w:delText>
           </w:r>
@@ -4679,14 +4756,14 @@
         </w:del>
       </w:moveFrom>
     </w:p>
-    <w:moveFromRangeEnd w:id="134"/>
+    <w:moveFromRangeEnd w:id="136"/>
     <w:p>
       <w:pPr>
         <w:widowControl w:val="0"/>
         <w:rPr>
-          <w:del w:id="137" w:author="Parks, Robbie M" w:date="2024-01-21T16:15:00Z"/>
-        </w:rPr>
-        <w:pPrChange w:id="138" w:author="Parks, Robbie M" w:date="2024-01-21T16:12:00Z">
+          <w:del w:id="139" w:author="Parks, Robbie M" w:date="2024-01-21T16:15:00Z"/>
+        </w:rPr>
+        <w:pPrChange w:id="140" w:author="Parks, Robbie M" w:date="2024-01-21T16:12:00Z">
           <w:pPr>
             <w:widowControl w:val="0"/>
             <w:ind w:left="640" w:hanging="640"/>
@@ -4699,10 +4776,10 @@
         <w:widowControl w:val="0"/>
         <w:ind w:left="640" w:hanging="640"/>
         <w:rPr>
-          <w:del w:id="139" w:author="Parks, Robbie M" w:date="2024-01-21T16:12:00Z"/>
-        </w:rPr>
-      </w:pPr>
-      <w:del w:id="140" w:author="Parks, Robbie M" w:date="2024-01-21T16:12:00Z">
+          <w:del w:id="141" w:author="Parks, Robbie M" w:date="2024-01-21T16:12:00Z"/>
+        </w:rPr>
+      </w:pPr>
+      <w:del w:id="142" w:author="Parks, Robbie M" w:date="2024-01-21T16:12:00Z">
         <w:r>
           <w:delText xml:space="preserve">2. </w:delText>
         </w:r>
@@ -4716,9 +4793,9 @@
       <w:pPr>
         <w:widowControl w:val="0"/>
         <w:rPr>
-          <w:del w:id="141" w:author="Parks, Robbie M" w:date="2024-01-21T16:13:00Z"/>
-        </w:rPr>
-        <w:pPrChange w:id="142" w:author="Parks, Robbie M" w:date="2024-01-21T16:12:00Z">
+          <w:del w:id="143" w:author="Parks, Robbie M" w:date="2024-01-21T16:13:00Z"/>
+        </w:rPr>
+        <w:pPrChange w:id="144" w:author="Parks, Robbie M" w:date="2024-01-21T16:12:00Z">
           <w:pPr>
             <w:widowControl w:val="0"/>
             <w:ind w:left="640" w:hanging="640"/>
@@ -4730,16 +4807,16 @@
       <w:pPr>
         <w:widowControl w:val="0"/>
         <w:rPr>
-          <w:del w:id="143" w:author="Parks, Robbie M" w:date="2024-01-21T16:13:00Z"/>
-        </w:rPr>
-        <w:pPrChange w:id="144" w:author="Parks, Robbie M" w:date="2024-01-21T16:13:00Z">
+          <w:del w:id="145" w:author="Parks, Robbie M" w:date="2024-01-21T16:13:00Z"/>
+        </w:rPr>
+        <w:pPrChange w:id="146" w:author="Parks, Robbie M" w:date="2024-01-21T16:13:00Z">
           <w:pPr>
             <w:widowControl w:val="0"/>
             <w:ind w:left="640" w:hanging="640"/>
           </w:pPr>
         </w:pPrChange>
       </w:pPr>
-      <w:del w:id="145" w:author="Parks, Robbie M" w:date="2024-01-21T16:13:00Z">
+      <w:del w:id="147" w:author="Parks, Robbie M" w:date="2024-01-21T16:13:00Z">
         <w:r>
           <w:delText>3.</w:delText>
         </w:r>
@@ -4753,9 +4830,9 @@
       <w:pPr>
         <w:widowControl w:val="0"/>
         <w:rPr>
-          <w:del w:id="146" w:author="Parks, Robbie M" w:date="2024-01-21T16:13:00Z"/>
-        </w:rPr>
-        <w:pPrChange w:id="147" w:author="Parks, Robbie M" w:date="2024-01-21T16:13:00Z">
+          <w:del w:id="148" w:author="Parks, Robbie M" w:date="2024-01-21T16:13:00Z"/>
+        </w:rPr>
+        <w:pPrChange w:id="149" w:author="Parks, Robbie M" w:date="2024-01-21T16:13:00Z">
           <w:pPr>
             <w:widowControl w:val="0"/>
             <w:ind w:left="640" w:hanging="640"/>
@@ -4768,10 +4845,10 @@
         <w:widowControl w:val="0"/>
         <w:ind w:left="640" w:hanging="640"/>
         <w:rPr>
-          <w:del w:id="148" w:author="Parks, Robbie M" w:date="2024-01-21T16:13:00Z"/>
-        </w:rPr>
-      </w:pPr>
-      <w:del w:id="149" w:author="Parks, Robbie M" w:date="2024-01-21T16:13:00Z">
+          <w:del w:id="150" w:author="Parks, Robbie M" w:date="2024-01-21T16:13:00Z"/>
+        </w:rPr>
+      </w:pPr>
+      <w:del w:id="151" w:author="Parks, Robbie M" w:date="2024-01-21T16:13:00Z">
         <w:r>
           <w:delText xml:space="preserve">4. </w:delText>
         </w:r>
@@ -4816,7 +4893,7 @@
         <w:widowControl w:val="0"/>
         <w:ind w:left="640" w:hanging="640"/>
         <w:rPr>
-          <w:del w:id="150" w:author="Parks, Robbie M" w:date="2024-01-21T16:15:00Z"/>
+          <w:del w:id="152" w:author="Parks, Robbie M" w:date="2024-01-21T16:15:00Z"/>
         </w:rPr>
       </w:pPr>
     </w:p>
@@ -4825,13 +4902,13 @@
         <w:ind w:left="640" w:hanging="640"/>
         <w:jc w:val="both"/>
         <w:rPr>
-          <w:del w:id="151" w:author="Parks, Robbie M" w:date="2024-01-21T16:15:00Z"/>
-          <w:moveFrom w:id="152" w:author="Parks, Robbie M" w:date="2024-01-21T16:14:00Z"/>
-        </w:rPr>
-      </w:pPr>
-      <w:moveFromRangeStart w:id="153" w:author="Parks, Robbie M" w:date="2024-01-21T16:14:00Z" w:name="move156746097"/>
-      <w:moveFrom w:id="154" w:author="Parks, Robbie M" w:date="2024-01-21T16:14:00Z">
-        <w:del w:id="155" w:author="Parks, Robbie M" w:date="2024-01-21T16:15:00Z">
+          <w:del w:id="153" w:author="Parks, Robbie M" w:date="2024-01-21T16:15:00Z"/>
+          <w:moveFrom w:id="154" w:author="Parks, Robbie M" w:date="2024-01-21T16:14:00Z"/>
+        </w:rPr>
+      </w:pPr>
+      <w:moveFromRangeStart w:id="155" w:author="Parks, Robbie M" w:date="2024-01-21T16:14:00Z" w:name="move156746097"/>
+      <w:moveFrom w:id="156" w:author="Parks, Robbie M" w:date="2024-01-21T16:14:00Z">
+        <w:del w:id="157" w:author="Parks, Robbie M" w:date="2024-01-21T16:15:00Z">
           <w:r>
             <w:delText>5.</w:delText>
           </w:r>
@@ -4851,22 +4928,22 @@
       <w:pPr>
         <w:jc w:val="both"/>
         <w:rPr>
-          <w:del w:id="156" w:author="Parks, Robbie M" w:date="2024-01-21T16:15:00Z"/>
-          <w:moveFrom w:id="157" w:author="Parks, Robbie M" w:date="2024-01-21T16:14:00Z"/>
-        </w:rPr>
-      </w:pPr>
-    </w:p>
-    <w:p>
-      <w:pPr>
-        <w:ind w:left="640" w:hanging="640"/>
-        <w:jc w:val="both"/>
-        <w:rPr>
           <w:del w:id="158" w:author="Parks, Robbie M" w:date="2024-01-21T16:15:00Z"/>
           <w:moveFrom w:id="159" w:author="Parks, Robbie M" w:date="2024-01-21T16:14:00Z"/>
         </w:rPr>
       </w:pPr>
-      <w:moveFrom w:id="160" w:author="Parks, Robbie M" w:date="2024-01-21T16:14:00Z">
-        <w:del w:id="161" w:author="Parks, Robbie M" w:date="2024-01-21T16:15:00Z">
+    </w:p>
+    <w:p>
+      <w:pPr>
+        <w:ind w:left="640" w:hanging="640"/>
+        <w:jc w:val="both"/>
+        <w:rPr>
+          <w:del w:id="160" w:author="Parks, Robbie M" w:date="2024-01-21T16:15:00Z"/>
+          <w:moveFrom w:id="161" w:author="Parks, Robbie M" w:date="2024-01-21T16:14:00Z"/>
+        </w:rPr>
+      </w:pPr>
+      <w:moveFrom w:id="162" w:author="Parks, Robbie M" w:date="2024-01-21T16:14:00Z">
+        <w:del w:id="163" w:author="Parks, Robbie M" w:date="2024-01-21T16:15:00Z">
           <w:r>
             <w:delText xml:space="preserve">6. </w:delText>
           </w:r>
@@ -4879,22 +4956,22 @@
         </w:del>
       </w:moveFrom>
     </w:p>
-    <w:moveFromRangeEnd w:id="153"/>
+    <w:moveFromRangeEnd w:id="155"/>
     <w:p>
       <w:pPr>
         <w:widowControl w:val="0"/>
         <w:rPr>
-          <w:del w:id="162" w:author="Parks, Robbie M" w:date="2024-01-21T16:15:00Z"/>
+          <w:del w:id="164" w:author="Parks, Robbie M" w:date="2024-01-21T16:15:00Z"/>
           <w:b/>
         </w:rPr>
-        <w:pPrChange w:id="163" w:author="Parks, Robbie M" w:date="2024-01-21T16:14:00Z">
+        <w:pPrChange w:id="165" w:author="Parks, Robbie M" w:date="2024-01-21T16:14:00Z">
           <w:pPr>
             <w:widowControl w:val="0"/>
             <w:ind w:left="640" w:hanging="640"/>
           </w:pPr>
         </w:pPrChange>
       </w:pPr>
-      <w:del w:id="164" w:author="Parks, Robbie M" w:date="2024-01-21T16:15:00Z">
+      <w:del w:id="166" w:author="Parks, Robbie M" w:date="2024-01-21T16:15:00Z">
         <w:r>
           <w:br w:type="page"/>
         </w:r>
@@ -4920,6 +4997,11 @@
         <w:spacing w:line="480" w:lineRule="auto"/>
         <w:jc w:val="both"/>
       </w:pPr>
+      <w:ins w:id="167" w:author="Parks, Robbie M" w:date="2024-01-21T19:26:00Z">
+        <w:r>
+          <w:t xml:space="preserve">Data used for this analysis are available via https://github.com/sparklabnyc/temperature_prisons_united_states_2024. The data used in this study were created from the following datasets. </w:t>
+        </w:r>
+      </w:ins>
       <w:r>
         <w:t xml:space="preserve">Daily 4-km PRISM data </w:t>
       </w:r>
@@ -4962,58 +5044,6 @@
         </w:rPr>
         <w:t>Code availability</w:t>
       </w:r>
-    </w:p>
-    <w:p>
-      <w:pPr>
-        <w:spacing w:line="480" w:lineRule="auto"/>
-        <w:jc w:val="both"/>
-        <w:rPr>
-          <w:del w:id="165" w:author="Parks, Robbie M" w:date="2024-01-21T16:17:00Z"/>
-          <w:b/>
-          <w:bCs/>
-        </w:rPr>
-      </w:pPr>
-      <w:r>
-        <w:t>All code to reproduce this work, as well as underlying daily WBGT</w:t>
-      </w:r>
-      <w:r>
-        <w:rPr>
-          <w:vertAlign w:val="subscript"/>
-        </w:rPr>
-        <w:t>max</w:t>
-      </w:r>
-      <w:r>
-        <w:t xml:space="preserve"> for each carceral facility during 1982-2020 and analytical products used here, are freely available at </w:t>
-      </w:r>
-      <w:hyperlink r:id="rId10" w:history="1">
-        <w:r>
-          <w:rPr>
-            <w:rStyle w:val="Hyperlink"/>
-          </w:rPr>
-          <w:t>https://github.com/sparklabnyc/temperature_prisons_united_states_2024</w:t>
-        </w:r>
-      </w:hyperlink>
-      <w:r>
-        <w:t>.</w:t>
-      </w:r>
-    </w:p>
-    <w:p>
-      <w:pPr>
-        <w:spacing w:line="480" w:lineRule="auto"/>
-        <w:jc w:val="both"/>
-        <w:rPr>
-          <w:ins w:id="166" w:author="Parks, Robbie M" w:date="2024-01-21T16:17:00Z"/>
-        </w:rPr>
-      </w:pPr>
-    </w:p>
-    <w:p>
-      <w:pPr>
-        <w:spacing w:line="480" w:lineRule="auto"/>
-        <w:jc w:val="both"/>
-        <w:rPr>
-          <w:del w:id="167" w:author="Parks, Robbie M" w:date="2024-01-21T16:17:00Z"/>
-        </w:rPr>
-      </w:pPr>
     </w:p>
     <w:p>
       <w:pPr>
@@ -5025,7 +5055,59 @@
           <w:bCs/>
         </w:rPr>
       </w:pPr>
-      <w:del w:id="169" w:author="Parks, Robbie M" w:date="2024-01-21T16:17:00Z">
+      <w:r>
+        <w:t>All code to reproduce this work, as well as underlying daily WBGT</w:t>
+      </w:r>
+      <w:r>
+        <w:rPr>
+          <w:vertAlign w:val="subscript"/>
+        </w:rPr>
+        <w:t>max</w:t>
+      </w:r>
+      <w:r>
+        <w:t xml:space="preserve"> for each carceral facility during 1982-2020 and analytical products used here, are freely available at </w:t>
+      </w:r>
+      <w:hyperlink r:id="rId10" w:history="1">
+        <w:r>
+          <w:rPr>
+            <w:rStyle w:val="Hyperlink"/>
+          </w:rPr>
+          <w:t>https://github.com/sparklabnyc/temperature_prisons_united_states_2024</w:t>
+        </w:r>
+      </w:hyperlink>
+      <w:r>
+        <w:t>.</w:t>
+      </w:r>
+    </w:p>
+    <w:p>
+      <w:pPr>
+        <w:spacing w:line="480" w:lineRule="auto"/>
+        <w:jc w:val="both"/>
+        <w:rPr>
+          <w:ins w:id="169" w:author="Parks, Robbie M" w:date="2024-01-21T16:17:00Z"/>
+        </w:rPr>
+      </w:pPr>
+    </w:p>
+    <w:p>
+      <w:pPr>
+        <w:spacing w:line="480" w:lineRule="auto"/>
+        <w:jc w:val="both"/>
+        <w:rPr>
+          <w:del w:id="170" w:author="Parks, Robbie M" w:date="2024-01-21T16:17:00Z"/>
+        </w:rPr>
+      </w:pPr>
+    </w:p>
+    <w:p>
+      <w:pPr>
+        <w:spacing w:line="480" w:lineRule="auto"/>
+        <w:jc w:val="both"/>
+        <w:rPr>
+          <w:del w:id="171" w:author="Parks, Robbie M" w:date="2024-01-21T16:17:00Z"/>
+          <w:b/>
+          <w:bCs/>
+        </w:rPr>
+      </w:pPr>
+      <w:del w:id="172" w:author="Parks, Robbie M" w:date="2024-01-21T16:17:00Z">
         <w:r>
           <w:rPr>
             <w:b/>
@@ -5040,10 +5122,10 @@
         <w:spacing w:line="480" w:lineRule="auto"/>
         <w:jc w:val="both"/>
         <w:rPr>
-          <w:del w:id="170" w:author="Parks, Robbie M" w:date="2024-01-21T16:17:00Z"/>
-        </w:rPr>
-      </w:pPr>
-      <w:del w:id="171" w:author="Parks, Robbie M" w:date="2024-01-21T16:17:00Z">
+          <w:del w:id="173" w:author="Parks, Robbie M" w:date="2024-01-21T16:17:00Z"/>
+        </w:rPr>
+      </w:pPr>
+      <w:del w:id="174" w:author="Parks, Robbie M" w:date="2024-01-21T16:17:00Z">
         <w:r>
           <w:delText>Correspondence should be addressed to</w:delText>
         </w:r>
@@ -5170,6 +5252,7 @@
         <w:rPr>
           <w:b/>
         </w:rPr>
+        <w:lastRenderedPageBreak/>
         <w:t>Author contributions</w:t>
       </w:r>
     </w:p>
@@ -5179,7 +5262,6 @@
         <w:jc w:val="both"/>
       </w:pPr>
       <w:r>
-        <w:lastRenderedPageBreak/>
         <w:t>C.T. and R.M.P. designed research; C.T., V.D.L.,</w:t>
       </w:r>
       <w:r>
@@ -5238,7 +5320,23 @@
           <w:b/>
           <w:color w:val="000000"/>
         </w:rPr>
-        <w:t>Competing interests statement</w:t>
+        <w:t xml:space="preserve">Competing </w:t>
+      </w:r>
+      <w:proofErr w:type="gramStart"/>
+      <w:r>
+        <w:rPr>
+          <w:b/>
+          <w:color w:val="000000"/>
+        </w:rPr>
+        <w:t>interests</w:t>
+      </w:r>
+      <w:proofErr w:type="gramEnd"/>
+      <w:r>
+        <w:rPr>
+          <w:b/>
+          <w:color w:val="000000"/>
+        </w:rPr>
+        <w:t xml:space="preserve"> statement</w:t>
       </w:r>
       <w:r>
         <w:rPr>
@@ -5277,12 +5375,12 @@
         <w:spacing w:line="480" w:lineRule="auto"/>
         <w:jc w:val="both"/>
         <w:rPr>
-          <w:ins w:id="172" w:author="Parks, Robbie M" w:date="2024-01-21T16:18:00Z"/>
+          <w:ins w:id="175" w:author="Parks, Robbie M" w:date="2024-01-21T16:18:00Z"/>
           <w:b/>
           <w:color w:val="000000"/>
         </w:rPr>
       </w:pPr>
-      <w:ins w:id="173" w:author="Parks, Robbie M" w:date="2024-01-21T16:18:00Z">
+      <w:ins w:id="176" w:author="Parks, Robbie M" w:date="2024-01-21T16:18:00Z">
         <w:r>
           <w:rPr>
             <w:b/>
@@ -5298,52 +5396,15 @@
         <w:spacing w:line="480" w:lineRule="auto"/>
         <w:jc w:val="both"/>
         <w:rPr>
-          <w:ins w:id="174" w:author="Parks, Robbie M" w:date="2024-01-21T16:18:00Z"/>
+          <w:color w:val="000000"/>
+        </w:rPr>
+      </w:pPr>
+      <w:r>
+        <w:rPr>
           <w:b/>
           <w:color w:val="000000"/>
         </w:rPr>
-      </w:pPr>
-    </w:p>
-    <w:p>
-      <w:pPr>
-        <w:spacing w:line="480" w:lineRule="auto"/>
-        <w:jc w:val="both"/>
-        <w:rPr>
-          <w:color w:val="000000"/>
-        </w:rPr>
-      </w:pPr>
-      <w:r>
-        <w:rPr>
-          <w:b/>
-          <w:color w:val="000000"/>
-        </w:rPr>
         <w:t xml:space="preserve">Figure 1. </w:t>
-      </w:r>
-      <w:r>
-        <w:rPr>
-          <w:b/>
-          <w:bCs/>
-          <w:color w:val="000000"/>
-          <w:rPrChange w:id="175" w:author="Parks, Robbie M" w:date="2024-01-21T16:23:00Z">
-            <w:rPr>
-              <w:color w:val="000000"/>
-            </w:rPr>
-          </w:rPrChange>
-        </w:rPr>
-        <w:t xml:space="preserve">Mean annual exposure during 2016-2020 to </w:t>
-      </w:r>
-      <w:r>
-        <w:rPr>
-          <w:b/>
-          <w:bCs/>
-          <w:color w:val="000000"/>
-          <w:rPrChange w:id="176" w:author="Parks, Robbie M" w:date="2024-01-21T16:23:00Z">
-            <w:rPr>
-              <w:color w:val="000000"/>
-            </w:rPr>
-          </w:rPrChange>
-        </w:rPr>
-        <w:t xml:space="preserve">potentially hazardous </w:t>
       </w:r>
       <w:r>
         <w:rPr>
@@ -5356,9 +5417,35 @@
             </w:rPr>
           </w:rPrChange>
         </w:rPr>
+        <w:t xml:space="preserve">Mean annual exposure during 2016-2020 to </w:t>
+      </w:r>
+      <w:r>
+        <w:rPr>
+          <w:b/>
+          <w:bCs/>
+          <w:color w:val="000000"/>
+          <w:rPrChange w:id="178" w:author="Parks, Robbie M" w:date="2024-01-21T16:23:00Z">
+            <w:rPr>
+              <w:color w:val="000000"/>
+            </w:rPr>
+          </w:rPrChange>
+        </w:rPr>
+        <w:t xml:space="preserve">potentially hazardous </w:t>
+      </w:r>
+      <w:r>
+        <w:rPr>
+          <w:b/>
+          <w:bCs/>
+          <w:color w:val="000000"/>
+          <w:rPrChange w:id="179" w:author="Parks, Robbie M" w:date="2024-01-21T16:23:00Z">
+            <w:rPr>
+              <w:color w:val="000000"/>
+            </w:rPr>
+          </w:rPrChange>
+        </w:rPr>
         <w:t>heat in carceral facilities within the continental United States</w:t>
       </w:r>
-      <w:ins w:id="178" w:author="Parks, Robbie M" w:date="2024-01-21T16:23:00Z">
+      <w:ins w:id="180" w:author="Parks, Robbie M" w:date="2024-01-21T16:23:00Z">
         <w:r>
           <w:rPr>
             <w:b/>
@@ -5370,7 +5457,7 @@
         <w:r>
           <w:rPr>
             <w:color w:val="000000"/>
-            <w:rPrChange w:id="179" w:author="Parks, Robbie M" w:date="2024-01-21T16:23:00Z">
+            <w:rPrChange w:id="181" w:author="Parks, Robbie M" w:date="2024-01-21T16:23:00Z">
               <w:rPr>
                 <w:b/>
                 <w:bCs/>
@@ -5387,7 +5474,7 @@
         </w:rPr>
         <w:t xml:space="preserve"> (N=4,078), </w:t>
       </w:r>
-      <w:ins w:id="180" w:author="Parks, Robbie M" w:date="2024-01-21T16:23:00Z">
+      <w:ins w:id="182" w:author="Parks, Robbie M" w:date="2024-01-21T16:23:00Z">
         <w:r>
           <w:rPr>
             <w:color w:val="000000"/>
@@ -5395,7 +5482,7 @@
           <w:t>metrics of po</w:t>
         </w:r>
       </w:ins>
-      <w:ins w:id="181" w:author="Parks, Robbie M" w:date="2024-01-21T16:24:00Z">
+      <w:ins w:id="183" w:author="Parks, Robbie M" w:date="2024-01-21T16:24:00Z">
         <w:r>
           <w:rPr>
             <w:color w:val="000000"/>
@@ -5441,7 +5528,7 @@
         <w:spacing w:line="480" w:lineRule="auto"/>
         <w:jc w:val="both"/>
         <w:rPr>
-          <w:ins w:id="182" w:author="Parks, Robbie M" w:date="2024-01-21T16:16:00Z"/>
+          <w:ins w:id="184" w:author="Parks, Robbie M" w:date="2024-01-21T16:16:00Z"/>
         </w:rPr>
       </w:pPr>
     </w:p>
@@ -5450,14 +5537,14 @@
         <w:spacing w:line="480" w:lineRule="auto"/>
         <w:jc w:val="both"/>
         <w:rPr>
-          <w:ins w:id="183" w:author="Parks, Robbie M" w:date="2024-01-21T16:16:00Z"/>
-          <w:color w:val="000000"/>
-        </w:rPr>
-        <w:pPrChange w:id="184" w:author="Parks, Robbie M" w:date="2024-01-21T16:16:00Z">
+          <w:ins w:id="185" w:author="Parks, Robbie M" w:date="2024-01-21T16:16:00Z"/>
+          <w:color w:val="000000"/>
+        </w:rPr>
+        <w:pPrChange w:id="186" w:author="Parks, Robbie M" w:date="2024-01-21T16:16:00Z">
           <w:pPr/>
         </w:pPrChange>
       </w:pPr>
-      <w:del w:id="185" w:author="Parks, Robbie M" w:date="2024-01-21T16:16:00Z">
+      <w:del w:id="187" w:author="Parks, Robbie M" w:date="2024-01-21T16:16:00Z">
         <w:r>
           <w:br w:type="page"/>
         </w:r>
@@ -5469,7 +5556,7 @@
         </w:rPr>
         <w:t xml:space="preserve">Figure 2. </w:t>
       </w:r>
-      <w:ins w:id="186" w:author="Parks, Robbie M" w:date="2024-01-21T16:24:00Z">
+      <w:ins w:id="188" w:author="Parks, Robbie M" w:date="2024-01-21T16:24:00Z">
         <w:r>
           <w:rPr>
             <w:b/>
@@ -5478,7 +5565,7 @@
           <w:t xml:space="preserve">Trends in </w:t>
         </w:r>
       </w:ins>
-      <w:ins w:id="187" w:author="Parks, Robbie M" w:date="2024-01-21T16:25:00Z">
+      <w:ins w:id="189" w:author="Parks, Robbie M" w:date="2024-01-21T16:25:00Z">
         <w:r>
           <w:rPr>
             <w:b/>
@@ -5487,7 +5574,7 @@
           <w:t xml:space="preserve">annual </w:t>
         </w:r>
       </w:ins>
-      <w:ins w:id="188" w:author="Parks, Robbie M" w:date="2024-01-21T16:24:00Z">
+      <w:ins w:id="190" w:author="Parks, Robbie M" w:date="2024-01-21T16:24:00Z">
         <w:r>
           <w:rPr>
             <w:b/>
@@ -5496,7 +5583,7 @@
           <w:t xml:space="preserve">exposure during </w:t>
         </w:r>
       </w:ins>
-      <w:ins w:id="189" w:author="Parks, Robbie M" w:date="2024-01-21T16:25:00Z">
+      <w:ins w:id="191" w:author="Parks, Robbie M" w:date="2024-01-21T16:25:00Z">
         <w:r>
           <w:rPr>
             <w:b/>
@@ -5505,7 +5592,7 @@
           <w:t>1982</w:t>
         </w:r>
       </w:ins>
-      <w:ins w:id="190" w:author="Parks, Robbie M" w:date="2024-01-21T16:24:00Z">
+      <w:ins w:id="192" w:author="Parks, Robbie M" w:date="2024-01-21T16:24:00Z">
         <w:r>
           <w:rPr>
             <w:b/>
@@ -5528,7 +5615,7 @@
           <w:t xml:space="preserve">within the </w:t>
         </w:r>
       </w:ins>
-      <w:ins w:id="191" w:author="Parks, Robbie M" w:date="2024-01-21T16:25:00Z">
+      <w:ins w:id="193" w:author="Parks, Robbie M" w:date="2024-01-21T16:25:00Z">
         <w:r>
           <w:rPr>
             <w:b/>
@@ -5537,7 +5624,7 @@
           <w:t>continental</w:t>
         </w:r>
       </w:ins>
-      <w:ins w:id="192" w:author="Parks, Robbie M" w:date="2024-01-21T16:24:00Z">
+      <w:ins w:id="194" w:author="Parks, Robbie M" w:date="2024-01-21T16:24:00Z">
         <w:r>
           <w:rPr>
             <w:b/>
@@ -5546,7 +5633,7 @@
           <w:t xml:space="preserve"> United States.</w:t>
         </w:r>
       </w:ins>
-      <w:ins w:id="193" w:author="Parks, Robbie M" w:date="2024-01-21T16:26:00Z">
+      <w:ins w:id="195" w:author="Parks, Robbie M" w:date="2024-01-21T16:26:00Z">
         <w:r>
           <w:rPr>
             <w:b/>
@@ -5805,7 +5892,7 @@
         </w:rPr>
         <w:t>.</w:t>
       </w:r>
-      <w:ins w:id="194" w:author="Parks, Robbie M" w:date="2024-01-21T16:16:00Z">
+      <w:ins w:id="196" w:author="Parks, Robbie M" w:date="2024-01-21T16:16:00Z">
         <w:r>
           <w:rPr>
             <w:color w:val="000000"/>
@@ -5819,11 +5906,11 @@
         <w:spacing w:line="480" w:lineRule="auto"/>
         <w:jc w:val="both"/>
         <w:rPr>
-          <w:ins w:id="195" w:author="Parks, Robbie M" w:date="2024-01-21T16:16:00Z"/>
+          <w:ins w:id="197" w:author="Parks, Robbie M" w:date="2024-01-21T16:16:00Z"/>
           <w:b/>
         </w:rPr>
       </w:pPr>
-      <w:ins w:id="196" w:author="Parks, Robbie M" w:date="2024-01-21T16:16:00Z">
+      <w:ins w:id="198" w:author="Parks, Robbie M" w:date="2024-01-21T16:16:00Z">
         <w:r>
           <w:rPr>
             <w:b/>
@@ -5837,16 +5924,24 @@
       <w:pPr>
         <w:jc w:val="both"/>
         <w:rPr>
-          <w:ins w:id="197" w:author="Parks, Robbie M" w:date="2024-01-21T16:16:00Z"/>
-        </w:rPr>
-      </w:pPr>
-      <w:ins w:id="198" w:author="Parks, Robbie M" w:date="2024-01-21T16:16:00Z">
+          <w:ins w:id="199" w:author="Parks, Robbie M" w:date="2024-01-21T16:16:00Z"/>
+        </w:rPr>
+      </w:pPr>
+      <w:ins w:id="200" w:author="Parks, Robbie M" w:date="2024-01-21T16:16:00Z">
         <w:r>
           <w:t xml:space="preserve">1. </w:t>
         </w:r>
         <w:r>
           <w:tab/>
-          <w:t xml:space="preserve">A. Bouchama, </w:t>
+          <w:t xml:space="preserve">A. </w:t>
+        </w:r>
+        <w:proofErr w:type="spellStart"/>
+        <w:r>
+          <w:t>Bouchama</w:t>
+        </w:r>
+        <w:proofErr w:type="spellEnd"/>
+        <w:r>
+          <w:t xml:space="preserve">, </w:t>
         </w:r>
         <w:r>
           <w:rPr>
@@ -5855,8 +5950,13 @@
           <w:t>et al.</w:t>
         </w:r>
         <w:r>
-          <w:t>, Prognostic Factors in Heat Wave–Related Deaths: A Meta-</w:t>
-        </w:r>
+          <w:t xml:space="preserve">, Prognostic Factors in Heat Wave–Related Deaths: </w:t>
+        </w:r>
+        <w:proofErr w:type="gramStart"/>
+        <w:r>
+          <w:t>A Meta-</w:t>
+        </w:r>
+        <w:proofErr w:type="gramEnd"/>
         <w:r>
           <w:tab/>
         </w:r>
@@ -5879,7 +5979,7 @@
       <w:pPr>
         <w:jc w:val="both"/>
         <w:rPr>
-          <w:ins w:id="199" w:author="Parks, Robbie M" w:date="2024-01-21T16:16:00Z"/>
+          <w:ins w:id="201" w:author="Parks, Robbie M" w:date="2024-01-21T16:16:00Z"/>
         </w:rPr>
       </w:pPr>
     </w:p>
@@ -5888,16 +5988,24 @@
         <w:ind w:left="720" w:hanging="720"/>
         <w:jc w:val="both"/>
         <w:rPr>
-          <w:ins w:id="200" w:author="Parks, Robbie M" w:date="2024-01-21T16:16:00Z"/>
-        </w:rPr>
-      </w:pPr>
-      <w:ins w:id="201" w:author="Parks, Robbie M" w:date="2024-01-21T16:16:00Z">
+          <w:ins w:id="202" w:author="Parks, Robbie M" w:date="2024-01-21T16:16:00Z"/>
+        </w:rPr>
+      </w:pPr>
+      <w:ins w:id="203" w:author="Parks, Robbie M" w:date="2024-01-21T16:16:00Z">
         <w:r>
           <w:t xml:space="preserve">2. </w:t>
         </w:r>
         <w:r>
           <w:tab/>
-          <w:t xml:space="preserve">J. Skarha, </w:t>
+          <w:t xml:space="preserve">J. </w:t>
+        </w:r>
+        <w:proofErr w:type="spellStart"/>
+        <w:r>
+          <w:t>Skarha</w:t>
+        </w:r>
+        <w:proofErr w:type="spellEnd"/>
+        <w:r>
+          <w:t xml:space="preserve">, </w:t>
         </w:r>
         <w:r>
           <w:rPr>
@@ -5923,7 +6031,7 @@
       <w:pPr>
         <w:jc w:val="both"/>
         <w:rPr>
-          <w:ins w:id="202" w:author="Parks, Robbie M" w:date="2024-01-21T16:16:00Z"/>
+          <w:ins w:id="204" w:author="Parks, Robbie M" w:date="2024-01-21T16:16:00Z"/>
         </w:rPr>
       </w:pPr>
     </w:p>
@@ -5932,16 +6040,24 @@
         <w:ind w:left="720" w:hanging="720"/>
         <w:jc w:val="both"/>
         <w:rPr>
-          <w:ins w:id="203" w:author="Parks, Robbie M" w:date="2024-01-21T16:16:00Z"/>
-        </w:rPr>
-      </w:pPr>
-      <w:ins w:id="204" w:author="Parks, Robbie M" w:date="2024-01-21T16:16:00Z">
+          <w:ins w:id="205" w:author="Parks, Robbie M" w:date="2024-01-21T16:16:00Z"/>
+        </w:rPr>
+      </w:pPr>
+      <w:ins w:id="206" w:author="Parks, Robbie M" w:date="2024-01-21T16:16:00Z">
         <w:r>
           <w:t xml:space="preserve">3. </w:t>
         </w:r>
         <w:r>
           <w:tab/>
-          <w:t xml:space="preserve">A. R. Colucci, D. J. Vecellio, M. J. Allen, Thermal (In)equity and incarceration: A necessary nexus for geographers. </w:t>
+          <w:t xml:space="preserve">A. R. Colucci, D. J. </w:t>
+        </w:r>
+        <w:proofErr w:type="spellStart"/>
+        <w:r>
+          <w:t>Vecellio</w:t>
+        </w:r>
+        <w:proofErr w:type="spellEnd"/>
+        <w:r>
+          <w:t xml:space="preserve">, M. J. Allen, Thermal (In)equity and incarceration: A necessary nexus for geographers. </w:t>
         </w:r>
         <w:r>
           <w:rPr>
@@ -5958,7 +6074,7 @@
       <w:pPr>
         <w:jc w:val="both"/>
         <w:rPr>
-          <w:ins w:id="205" w:author="Parks, Robbie M" w:date="2024-01-21T16:16:00Z"/>
+          <w:ins w:id="207" w:author="Parks, Robbie M" w:date="2024-01-21T16:16:00Z"/>
         </w:rPr>
       </w:pPr>
     </w:p>
@@ -5967,16 +6083,24 @@
         <w:ind w:left="720" w:hanging="720"/>
         <w:jc w:val="both"/>
         <w:rPr>
-          <w:ins w:id="206" w:author="Parks, Robbie M" w:date="2024-01-21T16:16:00Z"/>
-        </w:rPr>
-      </w:pPr>
-      <w:ins w:id="207" w:author="Parks, Robbie M" w:date="2024-01-21T16:16:00Z">
+          <w:ins w:id="208" w:author="Parks, Robbie M" w:date="2024-01-21T16:16:00Z"/>
+        </w:rPr>
+      </w:pPr>
+      <w:ins w:id="209" w:author="Parks, Robbie M" w:date="2024-01-21T16:16:00Z">
         <w:r>
           <w:t xml:space="preserve">4. </w:t>
         </w:r>
         <w:r>
           <w:tab/>
-          <w:t>US Energy Information Agency, Nearly 90% of U.S. households used air conditioning in 2020 (MAY 31, 2022). https://www.eia.gov/todayinenergy/detail.php?id=52558 Accessed July 10, 2023</w:t>
+          <w:t xml:space="preserve">US Energy Information Agency, </w:t>
+        </w:r>
+        <w:proofErr w:type="gramStart"/>
+        <w:r>
+          <w:t>Nearly</w:t>
+        </w:r>
+        <w:proofErr w:type="gramEnd"/>
+        <w:r>
+          <w:t xml:space="preserve"> 90% of U.S. households used air conditioning in 2020 (MAY 31, 2022). https://www.eia.gov/todayinenergy/detail.php?id=52558 Accessed July 10, 2023</w:t>
         </w:r>
       </w:ins>
     </w:p>
@@ -5984,7 +6108,7 @@
       <w:pPr>
         <w:jc w:val="both"/>
         <w:rPr>
-          <w:ins w:id="208" w:author="Parks, Robbie M" w:date="2024-01-21T16:16:00Z"/>
+          <w:ins w:id="210" w:author="Parks, Robbie M" w:date="2024-01-21T16:16:00Z"/>
         </w:rPr>
       </w:pPr>
     </w:p>
@@ -5993,10 +6117,10 @@
         <w:ind w:left="720" w:hanging="720"/>
         <w:jc w:val="both"/>
         <w:rPr>
-          <w:ins w:id="209" w:author="Parks, Robbie M" w:date="2024-01-21T16:16:00Z"/>
-        </w:rPr>
-      </w:pPr>
-      <w:ins w:id="210" w:author="Parks, Robbie M" w:date="2024-01-21T16:16:00Z">
+          <w:ins w:id="211" w:author="Parks, Robbie M" w:date="2024-01-21T16:16:00Z"/>
+        </w:rPr>
+      </w:pPr>
+      <w:ins w:id="212" w:author="Parks, Robbie M" w:date="2024-01-21T16:16:00Z">
         <w:r>
           <w:t>5.</w:t>
         </w:r>
@@ -6034,7 +6158,7 @@
       <w:pPr>
         <w:jc w:val="both"/>
         <w:rPr>
-          <w:ins w:id="211" w:author="Parks, Robbie M" w:date="2024-01-21T16:16:00Z"/>
+          <w:ins w:id="213" w:author="Parks, Robbie M" w:date="2024-01-21T16:16:00Z"/>
         </w:rPr>
       </w:pPr>
     </w:p>
@@ -6043,10 +6167,10 @@
         <w:ind w:left="720" w:hanging="720"/>
         <w:jc w:val="both"/>
         <w:rPr>
-          <w:ins w:id="212" w:author="Parks, Robbie M" w:date="2024-01-21T16:16:00Z"/>
-        </w:rPr>
-      </w:pPr>
-      <w:ins w:id="213" w:author="Parks, Robbie M" w:date="2024-01-21T16:16:00Z">
+          <w:ins w:id="214" w:author="Parks, Robbie M" w:date="2024-01-21T16:16:00Z"/>
+        </w:rPr>
+      </w:pPr>
+      <w:ins w:id="215" w:author="Parks, Robbie M" w:date="2024-01-21T16:16:00Z">
         <w:r>
           <w:t xml:space="preserve">6. </w:t>
         </w:r>
@@ -6069,7 +6193,7 @@
       <w:pPr>
         <w:jc w:val="both"/>
         <w:rPr>
-          <w:ins w:id="214" w:author="Parks, Robbie M" w:date="2024-01-21T16:16:00Z"/>
+          <w:ins w:id="216" w:author="Parks, Robbie M" w:date="2024-01-21T16:16:00Z"/>
         </w:rPr>
       </w:pPr>
     </w:p>
@@ -6078,10 +6202,10 @@
         <w:ind w:left="720" w:hanging="720"/>
         <w:jc w:val="both"/>
         <w:rPr>
-          <w:ins w:id="215" w:author="Parks, Robbie M" w:date="2024-01-21T16:16:00Z"/>
-        </w:rPr>
-      </w:pPr>
-      <w:ins w:id="216" w:author="Parks, Robbie M" w:date="2024-01-21T16:16:00Z">
+          <w:ins w:id="217" w:author="Parks, Robbie M" w:date="2024-01-21T16:16:00Z"/>
+        </w:rPr>
+      </w:pPr>
+      <w:ins w:id="218" w:author="Parks, Robbie M" w:date="2024-01-21T16:16:00Z">
         <w:r>
           <w:t xml:space="preserve">7. </w:t>
         </w:r>
@@ -6096,7 +6220,15 @@
           <w:t>Prison Policy Initiative</w:t>
         </w:r>
         <w:r>
-          <w:t>. (June 18, 2019). Accessed July 10, 2023 https://www.prisonpolicy.org/blog/2019/06/18/air-conditioning/</w:t>
+          <w:t xml:space="preserve">. (June 18, 2019). Accessed July 10, </w:t>
+        </w:r>
+        <w:proofErr w:type="gramStart"/>
+        <w:r>
+          <w:t>2023</w:t>
+        </w:r>
+        <w:proofErr w:type="gramEnd"/>
+        <w:r>
+          <w:t xml:space="preserve"> https://www.prisonpolicy.org/blog/2019/06/18/air-conditioning/</w:t>
         </w:r>
       </w:ins>
     </w:p>
@@ -6104,7 +6236,7 @@
       <w:pPr>
         <w:jc w:val="both"/>
         <w:rPr>
-          <w:ins w:id="217" w:author="Parks, Robbie M" w:date="2024-01-21T16:16:00Z"/>
+          <w:ins w:id="219" w:author="Parks, Robbie M" w:date="2024-01-21T16:16:00Z"/>
         </w:rPr>
       </w:pPr>
     </w:p>
@@ -6113,10 +6245,10 @@
         <w:ind w:left="720" w:hanging="720"/>
         <w:jc w:val="both"/>
         <w:rPr>
-          <w:ins w:id="218" w:author="Parks, Robbie M" w:date="2024-01-21T16:16:00Z"/>
-        </w:rPr>
-      </w:pPr>
-      <w:ins w:id="219" w:author="Parks, Robbie M" w:date="2024-01-21T16:16:00Z">
+          <w:ins w:id="220" w:author="Parks, Robbie M" w:date="2024-01-21T16:16:00Z"/>
+        </w:rPr>
+      </w:pPr>
+      <w:ins w:id="221" w:author="Parks, Robbie M" w:date="2024-01-21T16:16:00Z">
         <w:r>
           <w:t xml:space="preserve">8. </w:t>
         </w:r>
@@ -6130,7 +6262,7 @@
       <w:pPr>
         <w:jc w:val="both"/>
         <w:rPr>
-          <w:ins w:id="220" w:author="Parks, Robbie M" w:date="2024-01-21T16:16:00Z"/>
+          <w:ins w:id="222" w:author="Parks, Robbie M" w:date="2024-01-21T16:16:00Z"/>
         </w:rPr>
       </w:pPr>
     </w:p>
@@ -6139,16 +6271,32 @@
         <w:ind w:left="720" w:hanging="720"/>
         <w:jc w:val="both"/>
         <w:rPr>
-          <w:ins w:id="221" w:author="Parks, Robbie M" w:date="2024-01-21T16:16:00Z"/>
-        </w:rPr>
-      </w:pPr>
-      <w:ins w:id="222" w:author="Parks, Robbie M" w:date="2024-01-21T16:16:00Z">
+          <w:ins w:id="223" w:author="Parks, Robbie M" w:date="2024-01-21T16:16:00Z"/>
+        </w:rPr>
+      </w:pPr>
+      <w:ins w:id="224" w:author="Parks, Robbie M" w:date="2024-01-21T16:16:00Z">
         <w:r>
           <w:t xml:space="preserve">9. </w:t>
         </w:r>
         <w:r>
           <w:tab/>
-          <w:t xml:space="preserve">J. Skarha, M. Peterson, J. D. Rich, D. Dosa, An Overlooked Crisis: Extreme Temperature Exposures in Incarceration Settings. </w:t>
+          <w:t xml:space="preserve">J. </w:t>
+        </w:r>
+        <w:proofErr w:type="spellStart"/>
+        <w:r>
+          <w:t>Skarha</w:t>
+        </w:r>
+        <w:proofErr w:type="spellEnd"/>
+        <w:r>
+          <w:t xml:space="preserve">, M. Peterson, J. D. Rich, D. </w:t>
+        </w:r>
+        <w:proofErr w:type="spellStart"/>
+        <w:r>
+          <w:t>Dosa</w:t>
+        </w:r>
+        <w:proofErr w:type="spellEnd"/>
+        <w:r>
+          <w:t xml:space="preserve">, An Overlooked Crisis: Extreme Temperature Exposures in Incarceration Settings. </w:t>
         </w:r>
         <w:r>
           <w:rPr>
@@ -6165,7 +6313,7 @@
       <w:pPr>
         <w:jc w:val="both"/>
         <w:rPr>
-          <w:ins w:id="223" w:author="Parks, Robbie M" w:date="2024-01-21T16:16:00Z"/>
+          <w:ins w:id="225" w:author="Parks, Robbie M" w:date="2024-01-21T16:16:00Z"/>
         </w:rPr>
       </w:pPr>
     </w:p>
@@ -6174,16 +6322,23 @@
         <w:ind w:left="720" w:hanging="720"/>
         <w:jc w:val="both"/>
         <w:rPr>
-          <w:ins w:id="224" w:author="Parks, Robbie M" w:date="2024-01-21T16:16:00Z"/>
-        </w:rPr>
-      </w:pPr>
-      <w:ins w:id="225" w:author="Parks, Robbie M" w:date="2024-01-21T16:16:00Z">
+          <w:ins w:id="226" w:author="Parks, Robbie M" w:date="2024-01-21T16:16:00Z"/>
+        </w:rPr>
+      </w:pPr>
+      <w:ins w:id="227" w:author="Parks, Robbie M" w:date="2024-01-21T16:16:00Z">
         <w:r>
           <w:t xml:space="preserve">10. </w:t>
         </w:r>
         <w:r>
           <w:tab/>
-          <w:t xml:space="preserve">Jacklitsch, B. </w:t>
+        </w:r>
+        <w:proofErr w:type="spellStart"/>
+        <w:r>
+          <w:t>Jacklitsch</w:t>
+        </w:r>
+        <w:proofErr w:type="spellEnd"/>
+        <w:r>
+          <w:t xml:space="preserve">, B. </w:t>
         </w:r>
         <w:r>
           <w:rPr>
@@ -6221,7 +6376,7 @@
       <w:pPr>
         <w:jc w:val="both"/>
         <w:rPr>
-          <w:ins w:id="226" w:author="Parks, Robbie M" w:date="2024-01-21T16:16:00Z"/>
+          <w:ins w:id="228" w:author="Parks, Robbie M" w:date="2024-01-21T16:16:00Z"/>
         </w:rPr>
       </w:pPr>
     </w:p>
@@ -6230,10 +6385,10 @@
         <w:ind w:left="720" w:hanging="720"/>
         <w:jc w:val="both"/>
         <w:rPr>
-          <w:ins w:id="227" w:author="Parks, Robbie M" w:date="2024-01-21T16:16:00Z"/>
-        </w:rPr>
-      </w:pPr>
-      <w:ins w:id="228" w:author="Parks, Robbie M" w:date="2024-01-21T16:16:00Z">
+          <w:ins w:id="229" w:author="Parks, Robbie M" w:date="2024-01-21T16:16:00Z"/>
+        </w:rPr>
+      </w:pPr>
+      <w:ins w:id="230" w:author="Parks, Robbie M" w:date="2024-01-21T16:16:00Z">
         <w:r>
           <w:t xml:space="preserve">11. </w:t>
         </w:r>
@@ -6283,7 +6438,7 @@
       <w:pPr>
         <w:jc w:val="both"/>
         <w:rPr>
-          <w:ins w:id="229" w:author="Parks, Robbie M" w:date="2024-01-21T16:16:00Z"/>
+          <w:ins w:id="231" w:author="Parks, Robbie M" w:date="2024-01-21T16:16:00Z"/>
         </w:rPr>
       </w:pPr>
     </w:p>
@@ -6292,18 +6447,39 @@
         <w:ind w:left="720" w:hanging="720"/>
         <w:jc w:val="both"/>
         <w:rPr>
-          <w:ins w:id="230" w:author="Parks, Robbie M" w:date="2024-01-21T16:16:00Z"/>
-        </w:rPr>
-      </w:pPr>
-      <w:ins w:id="231" w:author="Parks, Robbie M" w:date="2024-01-21T16:16:00Z">
+          <w:ins w:id="232" w:author="Parks, Robbie M" w:date="2024-01-21T16:16:00Z"/>
+        </w:rPr>
+      </w:pPr>
+      <w:ins w:id="233" w:author="Parks, Robbie M" w:date="2024-01-21T16:16:00Z">
         <w:r>
           <w:t xml:space="preserve">12. </w:t>
         </w:r>
         <w:r>
           <w:tab/>
         </w:r>
-        <w:r>
-          <w:t>Coffel, E. D., Horton, R. M., &amp; De Sherbinin, A. (2017). Temperature and humidity based projections of a rapid rise in global heat stress exposure during the 21st century. Environmental Research Letters, 13(1), 014001.</w:t>
+        <w:proofErr w:type="spellStart"/>
+        <w:r>
+          <w:t>Coffel</w:t>
+        </w:r>
+        <w:proofErr w:type="spellEnd"/>
+        <w:r>
+          <w:t xml:space="preserve">, E. D., Horton, R. M., &amp; De </w:t>
+        </w:r>
+        <w:proofErr w:type="spellStart"/>
+        <w:r>
+          <w:t>Sherbinin</w:t>
+        </w:r>
+        <w:proofErr w:type="spellEnd"/>
+        <w:r>
+          <w:t xml:space="preserve">, A. (2017). Temperature and </w:t>
+        </w:r>
+        <w:proofErr w:type="gramStart"/>
+        <w:r>
+          <w:t>humidity based</w:t>
+        </w:r>
+        <w:proofErr w:type="gramEnd"/>
+        <w:r>
+          <w:t xml:space="preserve"> projections of a rapid rise in global heat stress exposure during the 21st century. Environmental Research Letters, 13(1), 014001.</w:t>
         </w:r>
       </w:ins>
     </w:p>
@@ -6311,7 +6487,7 @@
       <w:pPr>
         <w:jc w:val="both"/>
         <w:rPr>
-          <w:ins w:id="232" w:author="Parks, Robbie M" w:date="2024-01-21T16:16:00Z"/>
+          <w:ins w:id="234" w:author="Parks, Robbie M" w:date="2024-01-21T16:16:00Z"/>
         </w:rPr>
       </w:pPr>
     </w:p>
@@ -6320,10 +6496,10 @@
         <w:ind w:left="720" w:hanging="720"/>
         <w:jc w:val="both"/>
         <w:rPr>
-          <w:ins w:id="233" w:author="Parks, Robbie M" w:date="2024-01-21T16:16:00Z"/>
-        </w:rPr>
-      </w:pPr>
-      <w:ins w:id="234" w:author="Parks, Robbie M" w:date="2024-01-21T16:16:00Z">
+          <w:ins w:id="235" w:author="Parks, Robbie M" w:date="2024-01-21T16:16:00Z"/>
+        </w:rPr>
+      </w:pPr>
+      <w:ins w:id="236" w:author="Parks, Robbie M" w:date="2024-01-21T16:16:00Z">
         <w:r>
           <w:lastRenderedPageBreak/>
           <w:t xml:space="preserve">13. </w:t>
@@ -6362,7 +6538,7 @@
       <w:pPr>
         <w:jc w:val="both"/>
         <w:rPr>
-          <w:ins w:id="235" w:author="Parks, Robbie M" w:date="2024-01-21T16:16:00Z"/>
+          <w:ins w:id="237" w:author="Parks, Robbie M" w:date="2024-01-21T16:16:00Z"/>
         </w:rPr>
       </w:pPr>
     </w:p>
@@ -6371,10 +6547,10 @@
         <w:ind w:left="720" w:hanging="710"/>
         <w:jc w:val="both"/>
         <w:rPr>
-          <w:ins w:id="236" w:author="Parks, Robbie M" w:date="2024-01-21T16:16:00Z"/>
-        </w:rPr>
-      </w:pPr>
-      <w:ins w:id="237" w:author="Parks, Robbie M" w:date="2024-01-21T16:16:00Z">
+          <w:ins w:id="238" w:author="Parks, Robbie M" w:date="2024-01-21T16:16:00Z"/>
+        </w:rPr>
+      </w:pPr>
+      <w:ins w:id="239" w:author="Parks, Robbie M" w:date="2024-01-21T16:16:00Z">
         <w:r>
           <w:t xml:space="preserve">14. </w:t>
         </w:r>
@@ -6418,7 +6594,7 @@
       <w:pPr>
         <w:jc w:val="both"/>
         <w:rPr>
-          <w:ins w:id="238" w:author="Parks, Robbie M" w:date="2024-01-21T16:16:00Z"/>
+          <w:ins w:id="240" w:author="Parks, Robbie M" w:date="2024-01-21T16:16:00Z"/>
         </w:rPr>
       </w:pPr>
     </w:p>
@@ -6427,18 +6603,23 @@
         <w:ind w:left="710" w:hanging="710"/>
         <w:jc w:val="both"/>
         <w:rPr>
-          <w:ins w:id="239" w:author="Parks, Robbie M" w:date="2024-01-21T16:16:00Z"/>
-        </w:rPr>
-      </w:pPr>
-      <w:ins w:id="240" w:author="Parks, Robbie M" w:date="2024-01-21T16:16:00Z">
+          <w:ins w:id="241" w:author="Parks, Robbie M" w:date="2024-01-21T16:16:00Z"/>
+        </w:rPr>
+      </w:pPr>
+      <w:ins w:id="242" w:author="Parks, Robbie M" w:date="2024-01-21T16:16:00Z">
         <w:r>
           <w:t xml:space="preserve">15. </w:t>
         </w:r>
         <w:r>
           <w:tab/>
         </w:r>
-        <w:r>
-          <w:t>Maruschak, L.M. et al., Indicators of Mental Health Problems Reported by Prisoners. U.S. Department of Justice, Office of Justice Programs Bureau of Justice Statistics. https://bjs.ojp.gov/sites/g/files/xyckuh236/files/media/document/imhprpspi16st.pdf</w:t>
+        <w:proofErr w:type="spellStart"/>
+        <w:r>
+          <w:t>Maruschak</w:t>
+        </w:r>
+        <w:proofErr w:type="spellEnd"/>
+        <w:r>
+          <w:t>, L.M. et al., Indicators of Mental Health Problems Reported by Prisoners. U.S. Department of Justice, Office of Justice Programs Bureau of Justice Statistics. https://bjs.ojp.gov/sites/g/files/xyckuh236/files/media/document/imhprpspi16st.pdf</w:t>
         </w:r>
       </w:ins>
     </w:p>
@@ -6446,7 +6627,7 @@
       <w:pPr>
         <w:jc w:val="both"/>
         <w:rPr>
-          <w:ins w:id="241" w:author="Parks, Robbie M" w:date="2024-01-21T16:16:00Z"/>
+          <w:ins w:id="243" w:author="Parks, Robbie M" w:date="2024-01-21T16:16:00Z"/>
         </w:rPr>
       </w:pPr>
     </w:p>
@@ -6455,10 +6636,10 @@
         <w:ind w:left="710" w:hanging="710"/>
         <w:jc w:val="both"/>
         <w:rPr>
-          <w:ins w:id="242" w:author="Parks, Robbie M" w:date="2024-01-21T16:16:00Z"/>
-        </w:rPr>
-      </w:pPr>
-      <w:ins w:id="243" w:author="Parks, Robbie M" w:date="2024-01-21T16:16:00Z">
+          <w:ins w:id="244" w:author="Parks, Robbie M" w:date="2024-01-21T16:16:00Z"/>
+        </w:rPr>
+      </w:pPr>
+      <w:ins w:id="245" w:author="Parks, Robbie M" w:date="2024-01-21T16:16:00Z">
         <w:r>
           <w:t xml:space="preserve">16. </w:t>
         </w:r>
@@ -6475,7 +6656,7 @@
         <w:ind w:left="710" w:hanging="710"/>
         <w:jc w:val="both"/>
         <w:rPr>
-          <w:ins w:id="244" w:author="Parks, Robbie M" w:date="2024-01-21T16:16:00Z"/>
+          <w:ins w:id="246" w:author="Parks, Robbie M" w:date="2024-01-21T16:16:00Z"/>
         </w:rPr>
       </w:pPr>
     </w:p>
@@ -6484,10 +6665,10 @@
         <w:ind w:left="710" w:hanging="710"/>
         <w:jc w:val="both"/>
         <w:rPr>
-          <w:ins w:id="245" w:author="Parks, Robbie M" w:date="2024-01-21T16:16:00Z"/>
-        </w:rPr>
-      </w:pPr>
-      <w:ins w:id="246" w:author="Parks, Robbie M" w:date="2024-01-21T16:16:00Z">
+          <w:ins w:id="247" w:author="Parks, Robbie M" w:date="2024-01-21T16:16:00Z"/>
+        </w:rPr>
+      </w:pPr>
+      <w:ins w:id="248" w:author="Parks, Robbie M" w:date="2024-01-21T16:16:00Z">
         <w:r>
           <w:t xml:space="preserve">17. </w:t>
         </w:r>
@@ -6508,7 +6689,35 @@
           <w:rPr>
             <w:i/>
           </w:rPr>
-          <w:t xml:space="preserve">Am. J. Physiol.-Regul. Integr. Comp. Physiol. </w:t>
+          <w:t>Am. J. Physiol.-</w:t>
+        </w:r>
+        <w:proofErr w:type="spellStart"/>
+        <w:r>
+          <w:rPr>
+            <w:i/>
+          </w:rPr>
+          <w:t>Regul</w:t>
+        </w:r>
+        <w:proofErr w:type="spellEnd"/>
+        <w:r>
+          <w:rPr>
+            <w:i/>
+          </w:rPr>
+          <w:t xml:space="preserve">. </w:t>
+        </w:r>
+        <w:proofErr w:type="spellStart"/>
+        <w:r>
+          <w:rPr>
+            <w:i/>
+          </w:rPr>
+          <w:t>Integr</w:t>
+        </w:r>
+        <w:proofErr w:type="spellEnd"/>
+        <w:r>
+          <w:rPr>
+            <w:i/>
+          </w:rPr>
+          <w:t xml:space="preserve">. Comp. Physiol. </w:t>
         </w:r>
         <w:r>
           <w:t>321, R141–R151 (2021).</w:t>
@@ -6519,18 +6728,18 @@
       <w:pPr>
         <w:jc w:val="both"/>
         <w:rPr>
-          <w:ins w:id="247" w:author="Parks, Robbie M" w:date="2024-01-21T16:16:00Z"/>
-        </w:rPr>
-      </w:pPr>
-    </w:p>
-    <w:p>
-      <w:pPr>
-        <w:jc w:val="both"/>
-        <w:rPr>
-          <w:ins w:id="248" w:author="Parks, Robbie M" w:date="2024-01-21T16:16:00Z"/>
-        </w:rPr>
-      </w:pPr>
-      <w:ins w:id="249" w:author="Parks, Robbie M" w:date="2024-01-21T16:16:00Z">
+          <w:ins w:id="249" w:author="Parks, Robbie M" w:date="2024-01-21T16:16:00Z"/>
+        </w:rPr>
+      </w:pPr>
+    </w:p>
+    <w:p>
+      <w:pPr>
+        <w:jc w:val="both"/>
+        <w:rPr>
+          <w:ins w:id="250" w:author="Parks, Robbie M" w:date="2024-01-21T16:16:00Z"/>
+        </w:rPr>
+      </w:pPr>
+      <w:ins w:id="251" w:author="Parks, Robbie M" w:date="2024-01-21T16:16:00Z">
         <w:r>
           <w:t xml:space="preserve">18. </w:t>
         </w:r>
@@ -6551,10 +6760,10 @@
         <w:ind w:firstLine="720"/>
         <w:jc w:val="both"/>
         <w:rPr>
-          <w:ins w:id="250" w:author="Parks, Robbie M" w:date="2024-01-21T16:16:00Z"/>
-        </w:rPr>
-      </w:pPr>
-      <w:ins w:id="251" w:author="Parks, Robbie M" w:date="2024-01-21T16:16:00Z">
+          <w:ins w:id="252" w:author="Parks, Robbie M" w:date="2024-01-21T16:16:00Z"/>
+        </w:rPr>
+      </w:pPr>
+      <w:ins w:id="253" w:author="Parks, Robbie M" w:date="2024-01-21T16:16:00Z">
         <w:r>
           <w:fldChar w:fldCharType="begin"/>
         </w:r>
@@ -6585,7 +6794,7 @@
       <w:pPr>
         <w:jc w:val="both"/>
         <w:rPr>
-          <w:ins w:id="252" w:author="Parks, Robbie M" w:date="2024-01-21T16:16:00Z"/>
+          <w:ins w:id="254" w:author="Parks, Robbie M" w:date="2024-01-21T16:16:00Z"/>
         </w:rPr>
       </w:pPr>
     </w:p>
@@ -6594,10 +6803,10 @@
         <w:ind w:left="720" w:hanging="720"/>
         <w:jc w:val="both"/>
         <w:rPr>
-          <w:ins w:id="253" w:author="Parks, Robbie M" w:date="2024-01-21T16:16:00Z"/>
-        </w:rPr>
-      </w:pPr>
-      <w:ins w:id="254" w:author="Parks, Robbie M" w:date="2024-01-21T16:16:00Z">
+          <w:ins w:id="255" w:author="Parks, Robbie M" w:date="2024-01-21T16:16:00Z"/>
+        </w:rPr>
+      </w:pPr>
+      <w:ins w:id="256" w:author="Parks, Robbie M" w:date="2024-01-21T16:16:00Z">
         <w:r>
           <w:t xml:space="preserve">19. </w:t>
         </w:r>
@@ -6641,18 +6850,18 @@
       <w:pPr>
         <w:jc w:val="both"/>
         <w:rPr>
-          <w:ins w:id="255" w:author="Parks, Robbie M" w:date="2024-01-21T16:16:00Z"/>
-        </w:rPr>
-      </w:pPr>
-    </w:p>
-    <w:p>
-      <w:pPr>
-        <w:jc w:val="both"/>
-        <w:rPr>
-          <w:ins w:id="256" w:author="Parks, Robbie M" w:date="2024-01-21T16:16:00Z"/>
-        </w:rPr>
-      </w:pPr>
-      <w:ins w:id="257" w:author="Parks, Robbie M" w:date="2024-01-21T16:16:00Z">
+          <w:ins w:id="257" w:author="Parks, Robbie M" w:date="2024-01-21T16:16:00Z"/>
+        </w:rPr>
+      </w:pPr>
+    </w:p>
+    <w:p>
+      <w:pPr>
+        <w:jc w:val="both"/>
+        <w:rPr>
+          <w:ins w:id="258" w:author="Parks, Robbie M" w:date="2024-01-21T16:16:00Z"/>
+        </w:rPr>
+      </w:pPr>
+      <w:ins w:id="259" w:author="Parks, Robbie M" w:date="2024-01-21T16:16:00Z">
         <w:r>
           <w:t xml:space="preserve">20. </w:t>
         </w:r>
@@ -6686,7 +6895,7 @@
       <w:pPr>
         <w:jc w:val="both"/>
         <w:rPr>
-          <w:ins w:id="258" w:author="Parks, Robbie M" w:date="2024-01-21T16:16:00Z"/>
+          <w:ins w:id="260" w:author="Parks, Robbie M" w:date="2024-01-21T16:16:00Z"/>
         </w:rPr>
       </w:pPr>
     </w:p>
@@ -6695,10 +6904,10 @@
         <w:widowControl w:val="0"/>
         <w:ind w:left="640" w:hanging="640"/>
         <w:rPr>
-          <w:ins w:id="259" w:author="Parks, Robbie M" w:date="2024-01-21T16:16:00Z"/>
-        </w:rPr>
-      </w:pPr>
-      <w:ins w:id="260" w:author="Parks, Robbie M" w:date="2024-01-21T16:16:00Z">
+          <w:ins w:id="261" w:author="Parks, Robbie M" w:date="2024-01-21T16:16:00Z"/>
+        </w:rPr>
+      </w:pPr>
+      <w:ins w:id="262" w:author="Parks, Robbie M" w:date="2024-01-21T16:16:00Z">
         <w:r>
           <w:t>2</w:t>
         </w:r>
@@ -6707,7 +6916,15 @@
         </w:r>
         <w:r>
           <w:tab/>
-          <w:t xml:space="preserve">C. Daly, J. I. Smith, K. V. Olson, Mapping Atmospheric Moisture Climatologies across the Conterminous United States. </w:t>
+          <w:t xml:space="preserve">C. Daly, J. I. Smith, K. V. Olson, Mapping Atmospheric Moisture </w:t>
+        </w:r>
+        <w:proofErr w:type="spellStart"/>
+        <w:r>
+          <w:t>Climatologies</w:t>
+        </w:r>
+        <w:proofErr w:type="spellEnd"/>
+        <w:r>
+          <w:t xml:space="preserve"> across the Conterminous United States. </w:t>
         </w:r>
         <w:r>
           <w:rPr>
@@ -6725,7 +6942,7 @@
         <w:widowControl w:val="0"/>
         <w:ind w:left="640" w:hanging="640"/>
         <w:rPr>
-          <w:ins w:id="261" w:author="Parks, Robbie M" w:date="2024-01-21T16:16:00Z"/>
+          <w:ins w:id="263" w:author="Parks, Robbie M" w:date="2024-01-21T16:16:00Z"/>
         </w:rPr>
       </w:pPr>
     </w:p>
@@ -6734,16 +6951,24 @@
         <w:widowControl w:val="0"/>
         <w:ind w:left="640" w:hanging="640"/>
         <w:rPr>
-          <w:ins w:id="262" w:author="Parks, Robbie M" w:date="2024-01-21T16:16:00Z"/>
-        </w:rPr>
-      </w:pPr>
-      <w:ins w:id="263" w:author="Parks, Robbie M" w:date="2024-01-21T16:16:00Z">
+          <w:ins w:id="264" w:author="Parks, Robbie M" w:date="2024-01-21T16:16:00Z"/>
+        </w:rPr>
+      </w:pPr>
+      <w:ins w:id="265" w:author="Parks, Robbie M" w:date="2024-01-21T16:16:00Z">
         <w:r>
           <w:t xml:space="preserve">22. </w:t>
         </w:r>
         <w:r>
           <w:tab/>
-          <w:t>National Weather Service, Heat Index Equation, https://www.wpc.ncep.noaa.gov/html/heatindex_equation.shtml Accesssed July 10, 2023).</w:t>
+          <w:t xml:space="preserve">National Weather Service, Heat Index Equation, https://www.wpc.ncep.noaa.gov/html/heatindex_equation.shtml </w:t>
+        </w:r>
+        <w:proofErr w:type="spellStart"/>
+        <w:r>
+          <w:t>Accesssed</w:t>
+        </w:r>
+        <w:proofErr w:type="spellEnd"/>
+        <w:r>
+          <w:t xml:space="preserve"> July 10, 2023).</w:t>
         </w:r>
       </w:ins>
     </w:p>
@@ -6752,18 +6977,18 @@
         <w:widowControl w:val="0"/>
         <w:ind w:left="640" w:hanging="640"/>
         <w:rPr>
-          <w:ins w:id="264" w:author="Parks, Robbie M" w:date="2024-01-21T16:16:00Z"/>
-        </w:rPr>
-      </w:pPr>
-    </w:p>
-    <w:p>
-      <w:pPr>
-        <w:jc w:val="both"/>
-        <w:rPr>
-          <w:ins w:id="265" w:author="Parks, Robbie M" w:date="2024-01-21T16:16:00Z"/>
-        </w:rPr>
-      </w:pPr>
-      <w:ins w:id="266" w:author="Parks, Robbie M" w:date="2024-01-21T16:16:00Z">
+          <w:ins w:id="266" w:author="Parks, Robbie M" w:date="2024-01-21T16:16:00Z"/>
+        </w:rPr>
+      </w:pPr>
+    </w:p>
+    <w:p>
+      <w:pPr>
+        <w:jc w:val="both"/>
+        <w:rPr>
+          <w:ins w:id="267" w:author="Parks, Robbie M" w:date="2024-01-21T16:16:00Z"/>
+        </w:rPr>
+      </w:pPr>
+      <w:ins w:id="268" w:author="Parks, Robbie M" w:date="2024-01-21T16:16:00Z">
         <w:r>
           <w:t>23</w:t>
         </w:r>
@@ -6777,7 +7002,31 @@
           <w:tab/>
         </w:r>
         <w:r>
-          <w:t>Pradhan, B., Kjellstrom, T., Atar, D., Sharma, P., Kayastha, B., Bhandari, G., &amp; Pradhan, P. K. (2019). Heat stress impacts on cardiac mortality in Nepali migrant workers in Qatar. Cardiology, 143(1-2), 37-48.</w:t>
+          <w:t xml:space="preserve">Pradhan, B., </w:t>
+        </w:r>
+        <w:proofErr w:type="spellStart"/>
+        <w:r>
+          <w:t>Kjellstrom</w:t>
+        </w:r>
+        <w:proofErr w:type="spellEnd"/>
+        <w:r>
+          <w:t xml:space="preserve">, T., </w:t>
+        </w:r>
+        <w:proofErr w:type="spellStart"/>
+        <w:r>
+          <w:t>Atar</w:t>
+        </w:r>
+        <w:proofErr w:type="spellEnd"/>
+        <w:r>
+          <w:t xml:space="preserve">, D., Sharma, P., </w:t>
+        </w:r>
+        <w:proofErr w:type="spellStart"/>
+        <w:r>
+          <w:t>Kayastha</w:t>
+        </w:r>
+        <w:proofErr w:type="spellEnd"/>
+        <w:r>
+          <w:t>, B., Bhandari, G., &amp; Pradhan, P. K. (2019). Heat stress impacts on cardiac mortality in Nepali migrant workers in Qatar. Cardiology, 143(1-2), 37-48.</w:t>
         </w:r>
       </w:ins>
     </w:p>
@@ -6785,7 +7034,7 @@
       <w:pPr>
         <w:jc w:val="both"/>
         <w:rPr>
-          <w:ins w:id="267" w:author="Parks, Robbie M" w:date="2024-01-21T16:16:00Z"/>
+          <w:ins w:id="269" w:author="Parks, Robbie M" w:date="2024-01-21T16:16:00Z"/>
         </w:rPr>
       </w:pPr>
     </w:p>
@@ -6794,10 +7043,10 @@
         <w:ind w:left="640" w:hanging="640"/>
         <w:jc w:val="both"/>
         <w:rPr>
-          <w:ins w:id="268" w:author="Parks, Robbie M" w:date="2024-01-21T16:16:00Z"/>
-        </w:rPr>
-      </w:pPr>
-      <w:ins w:id="269" w:author="Parks, Robbie M" w:date="2024-01-21T16:16:00Z">
+          <w:ins w:id="270" w:author="Parks, Robbie M" w:date="2024-01-21T16:16:00Z"/>
+        </w:rPr>
+      </w:pPr>
+      <w:ins w:id="271" w:author="Parks, Robbie M" w:date="2024-01-21T16:16:00Z">
         <w:r>
           <w:t xml:space="preserve">24. </w:t>
         </w:r>

</xml_diff>